<commit_message>
ms and figure edits
</commit_message>
<xml_diff>
--- a/paper/Clark_et_al_Meta_analysis_draft2.docx
+++ b/paper/Clark_et_al_Meta_analysis_draft2.docx
@@ -92,13 +92,19 @@
         <w:rPr>
           <w:rFonts w:ascii="Arial" w:hAnsi="Arial"/>
         </w:rPr>
-        <w:t xml:space="preserve">Bacteria, Archaea, Eukarya, spatial ecology, Mantel test, macroecology, dispersal limitation, </w:t>
-      </w:r>
-      <w:r>
-        <w:rPr>
-          <w:rFonts w:ascii="Arial" w:hAnsi="Arial"/>
-        </w:rPr>
-        <w:t>meta-analysis</w:t>
+        <w:t xml:space="preserve">Bacteria, Archaea, Eukarya, </w:t>
+      </w:r>
+      <w:r>
+        <w:rPr>
+          <w:rFonts w:ascii="Arial" w:hAnsi="Arial"/>
+        </w:rPr>
+        <w:t>distance-decay of similarity</w:t>
+      </w:r>
+      <w:r>
+        <w:rPr>
+          <w:rFonts w:ascii="Arial" w:hAnsi="Arial"/>
+        </w:rPr>
+        <w:t>, Mantel test, macroecology, dispersal limitation, meta-analysis</w:t>
       </w:r>
     </w:p>
     <w:p>
@@ -230,8 +236,8 @@
         </w:rPr>
         <w:t xml:space="preserve">The distance-decay (d-d) of community similarity is one of the most studied relationships in macroecology </w:t>
       </w:r>
-      <w:bookmarkStart w:id="0" w:name="Mendeley_Bookmark_JFR7lpwm2U"/>
-      <w:bookmarkStart w:id="1" w:name="Mendeley_Bookmark_56WR28I1ZE"/>
+      <w:bookmarkStart w:id="0" w:name="Mendeley_Bookmark_56WR28I1ZE"/>
+      <w:bookmarkStart w:id="1" w:name="Mendeley_Bookmark_JFR7lpwm2U"/>
       <w:r>
         <w:rPr>
           <w:rFonts w:ascii="Arial" w:hAnsi="Arial"/>
@@ -270,19 +276,7 @@
         <w:rPr>
           <w:rFonts w:ascii="Arial" w:hAnsi="Arial"/>
         </w:rPr>
-        <w:t xml:space="preserve">. The relationship quantifies </w:t>
-      </w:r>
-      <w:r>
-        <w:rPr>
-          <w:rFonts w:ascii="Arial" w:hAnsi="Arial"/>
-        </w:rPr>
-        <w:t>decrease in</w:t>
-      </w:r>
-      <w:r>
-        <w:rPr>
-          <w:rFonts w:ascii="Arial" w:hAnsi="Arial"/>
-        </w:rPr>
-        <w:t xml:space="preserve"> compositional similarity between communities with increasing geographic distance, such that proximate communities are more similar than distant communities. D-d relationships arise through several different, but often interacting ecological processes, and are hence of considerable interest to ecologists (Nekola &amp; White 1999; Soininen </w:t>
+        <w:t xml:space="preserve">. The relationship quantifies decrease in compositional similarity between communities with increasing geographic distance, such that proximate communities are more similar than distant communities. D-d relationships arise through several different, but often interacting ecological processes, and are hence of considerable interest to ecologists (Nekola &amp; White 1999; Soininen </w:t>
       </w:r>
       <w:r>
         <w:rPr>
@@ -348,19 +342,7 @@
         <w:rPr>
           <w:rFonts w:ascii="Arial" w:hAnsi="Arial"/>
         </w:rPr>
-        <w:t xml:space="preserve">). Firstly, d-d relationships can </w:t>
-      </w:r>
-      <w:r>
-        <w:rPr>
-          <w:rFonts w:ascii="Arial" w:hAnsi="Arial"/>
-        </w:rPr>
-        <w:t>form</w:t>
-      </w:r>
-      <w:r>
-        <w:rPr>
-          <w:rFonts w:ascii="Arial" w:hAnsi="Arial"/>
-        </w:rPr>
-        <w:t xml:space="preserve"> through spatially structured niche processes. Communities are often structured by the shared environmental niches of their component species. Consequently, in habitats where spatially structured environmental gradients occur, communities close together in space experience similar environmental conditions, thus selecting for similar communities. Alternatively, d-d relationships may occur through neutral processes. Dispersal limitation enhances d-d relationships by limiting the connectivity between communities, whilst drift contributes to d-d through the stochastic processes of speciation and extinction, thereby facilitating more compositionally dissimilar communities. </w:t>
+        <w:t xml:space="preserve">). Firstly, d-d relationships can form through spatially structured niche processes. Communities are often structured by the shared environmental niches of their component species. Consequently, in habitats where spatially structured environmental gradients occur, communities close together in space experience similar environmental conditions, thus selecting for similar communities. Alternatively, d-d relationships may occur through neutral processes. Dispersal limitation enhances d-d relationships by limiting the connectivity between communities, whilst drift contributes to d-d through the stochastic processes of speciation and extinction, thereby facilitating more compositionally dissimilar communities. </w:t>
       </w:r>
     </w:p>
     <w:p>
@@ -373,75 +355,23 @@
         </w:rPr>
       </w:pPr>
       <w:r>
+        <w:rPr>
+          <w:rFonts w:ascii="Arial" w:hAnsi="Arial"/>
+        </w:rPr>
+      </w:r>
+    </w:p>
+    <w:p>
+      <w:pPr>
+        <w:pStyle w:val="Normal"/>
+        <w:spacing w:lineRule="auto" w:line="480"/>
+        <w:jc w:val="both"/>
         <w:rPr/>
-      </w:r>
-    </w:p>
-    <w:p>
-      <w:pPr>
-        <w:pStyle w:val="Normal"/>
-        <w:spacing w:lineRule="auto" w:line="480"/>
-        <w:jc w:val="both"/>
-        <w:rPr/>
-      </w:pPr>
-      <w:r>
-        <w:rPr>
-          <w:rFonts w:ascii="Arial" w:hAnsi="Arial"/>
-        </w:rPr>
-        <w:t>Distance</w:t>
-      </w:r>
-      <w:r>
-        <w:rPr>
-          <w:rFonts w:ascii="Arial" w:hAnsi="Arial"/>
-        </w:rPr>
-        <w:t>-d</w:t>
-      </w:r>
-      <w:r>
-        <w:rPr>
-          <w:rFonts w:ascii="Arial" w:hAnsi="Arial"/>
-        </w:rPr>
-        <w:t>ecay</w:t>
-      </w:r>
-      <w:r>
-        <w:rPr>
-          <w:rFonts w:ascii="Arial" w:hAnsi="Arial"/>
-        </w:rPr>
-        <w:t xml:space="preserve"> relationships have been documented in a multitude of “macro-organisms”, </w:t>
-      </w:r>
-      <w:r>
-        <w:rPr>
-          <w:rFonts w:ascii="Arial" w:hAnsi="Arial"/>
-        </w:rPr>
-        <w:t xml:space="preserve">yet </w:t>
-      </w:r>
-      <w:r>
-        <w:rPr>
-          <w:rFonts w:ascii="Arial" w:hAnsi="Arial"/>
-        </w:rPr>
-        <w:t xml:space="preserve">they are of particular interest to microbial ecologists, as microorganisms </w:t>
-      </w:r>
-      <w:r>
-        <w:rPr>
-          <w:rFonts w:ascii="Arial" w:hAnsi="Arial"/>
-        </w:rPr>
-        <w:t>posess</w:t>
-      </w:r>
-      <w:r>
-        <w:rPr>
-          <w:rFonts w:ascii="Arial" w:hAnsi="Arial"/>
-        </w:rPr>
-        <w:t xml:space="preserve"> several characteristics that may </w:t>
-      </w:r>
-      <w:r>
-        <w:rPr>
-          <w:rFonts w:ascii="Arial" w:hAnsi="Arial"/>
-        </w:rPr>
-        <w:t>defy classic d-d relationships</w:t>
-      </w:r>
-      <w:r>
-        <w:rPr>
-          <w:rFonts w:ascii="Arial" w:hAnsi="Arial"/>
-        </w:rPr>
-        <w:t xml:space="preserve">. Firstly, their small size facilitates passive dispersal over large geographic distances by vectors such as wind, bio-aerosolisation, oceanic currents, migratory animals, and human activity </w:t>
+      </w:pPr>
+      <w:r>
+        <w:rPr>
+          <w:rFonts w:ascii="Arial" w:hAnsi="Arial"/>
+        </w:rPr>
+        <w:t xml:space="preserve">Distance-decay relationships have been documented in a multitude of “macro-organisms”, yet they are of particular interest to microbial ecologists, as microorganisms posess several characteristics that may defy classic d-d relationships. Firstly, their small size facilitates passive dispersal over large geographic distances by vectors such as wind, bio-aerosolisation, oceanic currents, migratory animals, and human activity </w:t>
       </w:r>
       <w:commentRangeStart w:id="1"/>
       <w:r>
@@ -523,19 +453,7 @@
         <w:rPr>
           <w:rFonts w:ascii="Arial" w:hAnsi="Arial"/>
         </w:rPr>
-        <w:t xml:space="preserve">. Additionally, microorganisms often maintain extremely high population densities in the environment leading to dispersal by via “mass effects”, whereby high dispersal rates from areas of increased population density maintain populations in less optimal environments (Shmida &amp; Wilson, 1985). Finally, </w:t>
-      </w:r>
-      <w:r>
-        <w:rPr>
-          <w:rFonts w:ascii="Arial" w:hAnsi="Arial"/>
-        </w:rPr>
-        <w:t>some</w:t>
-      </w:r>
-      <w:r>
-        <w:rPr>
-          <w:rFonts w:ascii="Arial" w:hAnsi="Arial"/>
-        </w:rPr>
-        <w:t xml:space="preserve"> microorganisms are able to enter vegetative states, such as cysts or spores, allowing them to survive in suboptimal environments until suitable habitat is reached. Combined, these properties make microorganisms effective dispersers, leading to the assumption that microorganisms should be globally dispersed, and that microbial communities would only show d-d relationships under niche processes in spatially autocorrelated environments (Baas Becking 1934; Finlay &amp; Fenchel 2004).</w:t>
+        <w:t>. Additionally, microorganisms often maintain extremely high population densities in the environment leading to dispersal by via “mass effects”, whereby high dispersal rates from areas of increased population density maintain populations in less optimal environments (Shmida &amp; Wilson, 1985). Finally, some microorganisms are able to enter vegetative states, such as cysts or spores, allowing them to survive in suboptimal environments until suitable habitat is reached. Combined, these properties make microorganisms effective dispersers, leading to the assumption that microorganisms should be globally dispersed, and that microbial communities would only show d-d relationships under niche processes in spatially autocorrelated environments (Baas Becking 1934; Finlay &amp; Fenchel 2004).</w:t>
       </w:r>
     </w:p>
     <w:p>
@@ -564,19 +482,7 @@
         <w:rPr>
           <w:rFonts w:ascii="Arial" w:hAnsi="Arial"/>
         </w:rPr>
-        <w:t xml:space="preserve">However, </w:t>
-      </w:r>
-      <w:r>
-        <w:rPr>
-          <w:rFonts w:ascii="Arial" w:hAnsi="Arial"/>
-        </w:rPr>
-        <w:t>t</w:t>
-      </w:r>
-      <w:r>
-        <w:rPr>
-          <w:rFonts w:ascii="Arial" w:hAnsi="Arial"/>
-        </w:rPr>
-        <w:t xml:space="preserve">he rapid development of molecular methods to study microbial communities has facilitated an explosion of studies empirically testing microbial distance-decay relationships. This research has yielded mixed results about the nature of microbial d-d relationships, with considerable variability across studies. Many studies find little or no correlation between microbial community composition and distance </w:t>
+        <w:t xml:space="preserve">However, the rapid development of molecular methods to study microbial communities has facilitated an explosion of studies empirically testing microbial distance-decay relationships. This research has yielded mixed results about the nature of microbial d-d relationships, with considerable variability across studies. Many studies find little or no correlation between microbial community composition and distance </w:t>
       </w:r>
       <w:bookmarkStart w:id="2" w:name="Mendeley_Bookmark_03zMBZ1Bam1"/>
       <w:bookmarkStart w:id="3" w:name="Mendeley_Bookmark_eO3mJEqhbk1"/>
@@ -659,21 +565,15 @@
         </w:rPr>
         <w:t xml:space="preserve"> 20</w:t>
       </w:r>
-      <w:bookmarkStart w:id="4" w:name="Mendeley_Bookmark_WtZTfmB6kE"/>
-      <w:bookmarkStart w:id="5" w:name="Mendeley_Bookmark_4xg16fe0kh"/>
+      <w:bookmarkStart w:id="4" w:name="Mendeley_Bookmark_4xg16fe0kh"/>
+      <w:bookmarkStart w:id="5" w:name="Mendeley_Bookmark_WtZTfmB6kE"/>
       <w:bookmarkEnd w:id="4"/>
       <w:bookmarkEnd w:id="5"/>
       <w:r>
         <w:rPr>
           <w:rFonts w:ascii="Arial" w:hAnsi="Arial"/>
         </w:rPr>
-        <w:t xml:space="preserve">14, Clark et al. 2017), even after accounting for the spatial structure of the environment (e.g. Green et al., 2004). </w:t>
-      </w:r>
-      <w:r>
-        <w:rPr>
-          <w:rFonts w:ascii="Arial" w:hAnsi="Arial"/>
-        </w:rPr>
-        <w:t>Thus, few universal patterns have emerged regarding the spatial ecology of microorganisms.</w:t>
+        <w:t>14, Clark et al. 2017), even after accounting for the spatial structure of the environment (e.g. Green et al., 2004). Thus, few universal patterns have emerged regarding the spatial ecology of microorganisms.</w:t>
       </w:r>
     </w:p>
     <w:p>
@@ -686,57 +586,23 @@
         </w:rPr>
       </w:pPr>
       <w:r>
+        <w:rPr>
+          <w:rFonts w:ascii="Arial" w:hAnsi="Arial"/>
+        </w:rPr>
+      </w:r>
+    </w:p>
+    <w:p>
+      <w:pPr>
+        <w:pStyle w:val="Normal"/>
+        <w:spacing w:lineRule="auto" w:line="480"/>
+        <w:jc w:val="both"/>
         <w:rPr/>
-      </w:r>
-    </w:p>
-    <w:p>
-      <w:pPr>
-        <w:pStyle w:val="Normal"/>
-        <w:spacing w:lineRule="auto" w:line="480"/>
-        <w:jc w:val="both"/>
-        <w:rPr/>
-      </w:pPr>
-      <w:r>
-        <w:rPr>
-          <w:rFonts w:ascii="Arial" w:hAnsi="Arial"/>
-        </w:rPr>
-        <w:t>Th</w:t>
-      </w:r>
-      <w:r>
-        <w:rPr>
-          <w:rFonts w:ascii="Arial" w:hAnsi="Arial"/>
-        </w:rPr>
-        <w:t>e</w:t>
-      </w:r>
-      <w:r>
-        <w:rPr>
-          <w:rFonts w:ascii="Arial" w:hAnsi="Arial"/>
-        </w:rPr>
-        <w:t xml:space="preserve"> vari</w:t>
-      </w:r>
-      <w:r>
-        <w:rPr>
-          <w:rFonts w:ascii="Arial" w:hAnsi="Arial"/>
-        </w:rPr>
-        <w:t xml:space="preserve">ation </w:t>
-      </w:r>
-      <w:r>
-        <w:rPr>
-          <w:rFonts w:ascii="Arial" w:hAnsi="Arial"/>
-        </w:rPr>
-        <w:t xml:space="preserve">in reported d-d relationships could be </w:t>
-      </w:r>
-      <w:r>
-        <w:rPr>
-          <w:rFonts w:ascii="Arial" w:hAnsi="Arial"/>
-        </w:rPr>
-        <w:t>due to</w:t>
-      </w:r>
-      <w:r>
-        <w:rPr>
-          <w:rFonts w:ascii="Arial" w:hAnsi="Arial"/>
-        </w:rPr>
-        <w:t xml:space="preserve"> different ecological contexts incorporated by studies. For instance, the study systems commonly of interest to microbial ecologists will vary by their connectivity, facilitating or hindering dispersal between communities. Well connected systems in which long distance dispersal is possible, such as oceanic waters, should show weaker d-d relationships than systems in which dispersal is limited, such as host-associated communities. Moreover, study systems differ in the environmental gradients they support. Soils for example, can support strong environmental gradients over distances of a few meters (e.g. Dumbrell </w:t>
+      </w:pPr>
+      <w:r>
+        <w:rPr>
+          <w:rFonts w:ascii="Arial" w:hAnsi="Arial"/>
+        </w:rPr>
+        <w:t xml:space="preserve">The variation in reported d-d relationships could be due to different ecological contexts incorporated by studies. For instance, the study systems commonly of interest to microbial ecologists will vary by their connectivity, facilitating or hindering dispersal between communities. Well connected systems in which long distance dispersal is possible, such as oceanic waters, should show weaker d-d relationships than systems in which dispersal is limited, such as host-associated communities. Moreover, study systems differ in the environmental gradients they support. Soils for example, can support strong environmental gradients over distances of a few meters (e.g. Dumbrell </w:t>
       </w:r>
       <w:r>
         <w:rPr>
@@ -858,19 +724,7 @@
         <w:rPr>
           <w:rFonts w:ascii="Arial" w:hAnsi="Arial"/>
         </w:rPr>
-        <w:t xml:space="preserve">Whilst microbial d-d relationships may be </w:t>
-      </w:r>
-      <w:r>
-        <w:rPr>
-          <w:rFonts w:ascii="Arial" w:hAnsi="Arial"/>
-        </w:rPr>
-        <w:t xml:space="preserve">context-specific, methodological </w:t>
-      </w:r>
-      <w:r>
-        <w:rPr>
-          <w:rFonts w:ascii="Arial" w:hAnsi="Arial"/>
-        </w:rPr>
-        <w:t>differences between studies could also contribute</w:t>
+        <w:t>Whilst microbial d-d relationships may be context-specific, methodological differences between studies could also contribute</w:t>
       </w:r>
     </w:p>
     <w:p>
@@ -883,76 +737,30 @@
         </w:rPr>
       </w:pPr>
       <w:r>
+        <w:rPr>
+          <w:rFonts w:ascii="Arial" w:hAnsi="Arial"/>
+        </w:rPr>
+      </w:r>
+    </w:p>
+    <w:p>
+      <w:pPr>
+        <w:pStyle w:val="Normal"/>
+        <w:spacing w:lineRule="auto" w:line="480"/>
+        <w:jc w:val="both"/>
         <w:rPr/>
-      </w:r>
-    </w:p>
-    <w:p>
-      <w:pPr>
-        <w:pStyle w:val="Normal"/>
-        <w:spacing w:lineRule="auto" w:line="480"/>
-        <w:jc w:val="both"/>
-        <w:rPr/>
-      </w:pPr>
-      <w:r>
-        <w:rPr>
-          <w:rFonts w:ascii="Arial" w:hAnsi="Arial"/>
-        </w:rPr>
-        <w:t xml:space="preserve">a real biological phenomenon, it could also be an artefact of the methodological differences between studies. Molecular methods have revolutionised microbial ecology, and </w:t>
-      </w:r>
-      <w:r>
-        <w:rPr>
-          <w:rFonts w:ascii="Arial" w:hAnsi="Arial"/>
-        </w:rPr>
-        <w:t>have</w:t>
-      </w:r>
-      <w:r>
-        <w:rPr>
-          <w:rFonts w:ascii="Arial" w:hAnsi="Arial"/>
-        </w:rPr>
-        <w:t xml:space="preserve"> develop</w:t>
-      </w:r>
-      <w:r>
-        <w:rPr>
-          <w:rFonts w:ascii="Arial" w:hAnsi="Arial"/>
-        </w:rPr>
-        <w:t>ed</w:t>
-      </w:r>
-      <w:r>
-        <w:rPr>
-          <w:rFonts w:ascii="Arial" w:hAnsi="Arial"/>
-        </w:rPr>
-        <w:t xml:space="preserve"> incredibly rapid. </w:t>
-      </w:r>
-      <w:r>
-        <w:rPr>
-          <w:rFonts w:ascii="Arial" w:hAnsi="Arial"/>
-        </w:rPr>
-        <w:t>Consequently,</w:t>
-      </w:r>
-      <w:r>
-        <w:rPr>
-          <w:rFonts w:ascii="Arial" w:hAnsi="Arial"/>
-        </w:rPr>
-        <w:t xml:space="preserve"> the molecular methods utilised by microbial ecologists vary enormously in their ability to detect and resolve microbial taxa (Muyzer 1999; Glenn 2011). </w:t>
+      </w:pPr>
+      <w:r>
+        <w:rPr>
+          <w:rFonts w:ascii="Arial" w:hAnsi="Arial"/>
+        </w:rPr>
+        <w:t xml:space="preserve">a real biological phenomenon, it could also be an artefact of the methodological differences between studies. Molecular methods have revolutionised microbial ecology, and have developed incredibly rapid. Consequently, the molecular methods utilised by microbial ecologists vary enormously in their ability to detect and resolve microbial taxa (Muyzer 1999; Glenn 2011). </w:t>
       </w:r>
       <w:commentRangeStart w:id="3"/>
       <w:r>
         <w:rPr>
           <w:rFonts w:ascii="Arial" w:hAnsi="Arial"/>
         </w:rPr>
-        <w:t xml:space="preserve">Community fingerprinting methods </w:t>
-      </w:r>
-      <w:r>
-        <w:rPr>
-          <w:rFonts w:ascii="Arial" w:hAnsi="Arial"/>
-        </w:rPr>
-        <w:t xml:space="preserve">(e.g. </w:t>
-      </w:r>
-      <w:r>
-        <w:rPr>
-          <w:rFonts w:ascii="Arial" w:hAnsi="Arial"/>
-        </w:rPr>
-        <w:t>denaturing gel gradient electrophoresis) offer limited community coverage, and are unable to resolve closely related taxa, meaning that communities may appear artificially similar in composition.</w:t>
+        <w:t>Community fingerprinting methods (e.g. denaturing gel gradient electrophoresis) offer limited community coverage, and are unable to resolve closely related taxa, meaning that communities may appear artificially similar in composition.</w:t>
       </w:r>
       <w:r>
         <w:rPr>
@@ -967,108 +775,31 @@
         <w:rPr>
           <w:rFonts w:ascii="Arial" w:hAnsi="Arial"/>
         </w:rPr>
-        <w:t xml:space="preserve"> In contrast, high-throughout sequencing platforms offer massively improved </w:t>
-      </w:r>
-      <w:r>
-        <w:rPr>
-          <w:rFonts w:ascii="Arial" w:hAnsi="Arial"/>
-        </w:rPr>
-        <w:t>community coverage</w:t>
-      </w:r>
-      <w:r>
-        <w:rPr>
-          <w:rFonts w:ascii="Arial" w:hAnsi="Arial"/>
-        </w:rPr>
-        <w:t>, enabling the detection of rarer taxa, as well as the ability to resolve closely related taxa, more accurate</w:t>
-      </w:r>
-      <w:r>
-        <w:rPr>
-          <w:rFonts w:ascii="Arial" w:hAnsi="Arial"/>
-        </w:rPr>
-        <w:t>ly</w:t>
-      </w:r>
-      <w:r>
-        <w:rPr>
-          <w:rFonts w:ascii="Arial" w:hAnsi="Arial"/>
-        </w:rPr>
-        <w:t xml:space="preserve"> quantif</w:t>
-      </w:r>
-      <w:r>
-        <w:rPr>
-          <w:rFonts w:ascii="Arial" w:hAnsi="Arial"/>
-        </w:rPr>
-        <w:t>ying</w:t>
-      </w:r>
-      <w:r>
-        <w:rPr>
-          <w:rFonts w:ascii="Arial" w:hAnsi="Arial"/>
-        </w:rPr>
-        <w:t xml:space="preserve"> the compositional similarity between communities. In addition to the varying quantification methods used by microbial ecologists, analytical methods could also influence d-d relationships. In particular, the choice of similarity index may b</w:t>
-      </w:r>
-      <w:r>
-        <w:rPr>
-          <w:rFonts w:ascii="Arial" w:hAnsi="Arial"/>
-        </w:rPr>
-        <w:t>e</w:t>
-      </w:r>
-      <w:r>
-        <w:rPr>
-          <w:rFonts w:ascii="Arial" w:hAnsi="Arial"/>
-        </w:rPr>
-        <w:t xml:space="preserve"> important. There are an array of indices available to quantify the similarity </w:t>
-      </w:r>
-      <w:r>
-        <w:rPr>
-          <w:rFonts w:ascii="Arial" w:hAnsi="Arial"/>
-        </w:rPr>
-        <w:t>in operational taxonomic unit (OTU; a sequence-similarity based pseudo-species definition) composition</w:t>
-      </w:r>
-      <w:r>
-        <w:rPr>
-          <w:rFonts w:ascii="Arial" w:hAnsi="Arial"/>
-        </w:rPr>
-        <w:t xml:space="preserve"> between communities, including qualitative (based on presence/absence of species e.g. Jaccard’s index), quantitative (based on composition and abundance of species e.g. Bray-Curtis), and phylogenetic </w:t>
-      </w:r>
-      <w:r>
-        <w:rPr>
-          <w:rFonts w:ascii="Arial" w:hAnsi="Arial"/>
-        </w:rPr>
-        <w:t>indices</w:t>
-      </w:r>
-      <w:r>
-        <w:rPr>
-          <w:rFonts w:ascii="Arial" w:hAnsi="Arial"/>
-        </w:rPr>
-        <w:t xml:space="preserve"> (based on relatedness of communities e.g. Unifrac). These indices have different properties in terms of how they are influenced by sample sizes or species richness (Baselga 2012; Beck </w:t>
-      </w:r>
-      <w:r>
-        <w:rPr>
-          <w:rFonts w:ascii="Arial" w:hAnsi="Arial"/>
-          <w:i/>
-        </w:rPr>
-        <w:t>et al.</w:t>
-      </w:r>
-      <w:bookmarkStart w:id="6" w:name="Mendeley_Bookmark_Ngs6l9gsCt"/>
-      <w:bookmarkStart w:id="7" w:name="Mendeley_Bookmark_4ynKlu1urw"/>
+        <w:t xml:space="preserve"> In contrast, high-throughout sequencing platforms offer massively improved community coverage, enabling the detection of rarer taxa, as well as the ability to resolve closely related taxa, more accurately quantifying the compositional similarity between communities. In addition to the varying quantification methods used by microbial ecologists, analytical methods could also influence d-d relationships. In particular, the choice of similarity index may be important. There are an array of indices available to quantify the similarity in operational taxonomic unit (OTU; a sequence-similarity based pseudo-species definition) composition between communities, including qualitative (based on presence/absence of species e.g. Jaccard’s index), quantitative (based on composition and abundance of species e.g. Bray-Curtis), and phylogenetic indices (based on relatedness of communities e.g. Unifrac). These indices have different properties in terms of how they are influenced by sample sizes or species richness (Baselga 2012; Beck </w:t>
+      </w:r>
+      <w:r>
+        <w:rPr>
+          <w:rFonts w:ascii="Arial" w:hAnsi="Arial"/>
+          <w:i/>
+        </w:rPr>
+        <w:t>et al</w:t>
+      </w:r>
+      <w:bookmarkStart w:id="6" w:name="Mendeley_Bookmark_4ynKlu1urw"/>
+      <w:bookmarkStart w:id="7" w:name="Mendeley_Bookmark_Ngs6l9gsCt"/>
       <w:bookmarkEnd w:id="6"/>
       <w:bookmarkEnd w:id="7"/>
       <w:r>
         <w:rPr>
           <w:rFonts w:ascii="Arial" w:hAnsi="Arial"/>
-        </w:rPr>
-        <w:t xml:space="preserve"> 2013), and especially in terms of what they quantify (e.g. phylogenetic similarity versus compositional similarity). For example, phylogenetic indices </w:t>
-      </w:r>
-      <w:r>
-        <w:rPr>
-          <w:rFonts w:ascii="Arial" w:hAnsi="Arial"/>
-        </w:rPr>
-        <w:t xml:space="preserve">would be expected to yield </w:t>
-      </w:r>
-      <w:r>
-        <w:rPr>
-          <w:rFonts w:ascii="Arial" w:hAnsi="Arial"/>
-        </w:rPr>
-        <w:t xml:space="preserve">weaker distance-decay relationships than other metrics, because communities can be phylogenetically closely related, yet dissimilar in OTU composition (e.g. Bryant </w:t>
+          <w:i/>
+        </w:rPr>
+        <w:t>.</w:t>
+      </w:r>
+      <w:r>
+        <w:rPr>
+          <w:rFonts w:ascii="Arial" w:hAnsi="Arial"/>
+        </w:rPr>
+        <w:t xml:space="preserve"> 2013), and especially in terms of what they quantify (e.g. phylogenetic similarity versus compositional similarity). For example, phylogenetic indices would be expected to yield weaker distance-decay relationships than other metrics, because communities can be phylogenetically closely related, yet dissimilar in OTU composition (e.g. Bryant </w:t>
       </w:r>
       <w:r>
         <w:rPr>
@@ -1082,49 +813,7 @@
         <w:rPr>
           <w:rFonts w:ascii="Arial" w:hAnsi="Arial"/>
         </w:rPr>
-        <w:t xml:space="preserve"> 2008).  </w:t>
-      </w:r>
-      <w:r>
-        <w:rPr>
-          <w:rFonts w:ascii="Arial" w:hAnsi="Arial"/>
-        </w:rPr>
-        <w:t>On the other hand,</w:t>
-      </w:r>
-      <w:r>
-        <w:rPr>
-          <w:rFonts w:ascii="Arial" w:hAnsi="Arial"/>
-        </w:rPr>
-        <w:t xml:space="preserve"> quantitative indices </w:t>
-      </w:r>
-      <w:r>
-        <w:rPr>
-          <w:rFonts w:ascii="Arial" w:hAnsi="Arial"/>
-        </w:rPr>
-        <w:t>are able to</w:t>
-      </w:r>
-      <w:r>
-        <w:rPr>
-          <w:rFonts w:ascii="Arial" w:hAnsi="Arial"/>
-        </w:rPr>
-        <w:t xml:space="preserve"> reflect more fine scale changes in community structure </w:t>
-      </w:r>
-      <w:r>
-        <w:rPr>
-          <w:rFonts w:ascii="Arial" w:hAnsi="Arial"/>
-        </w:rPr>
-        <w:t>as they account for changes in the abundances of species, and thus should result in</w:t>
-      </w:r>
-      <w:r>
-        <w:rPr>
-          <w:rFonts w:ascii="Arial" w:hAnsi="Arial"/>
-        </w:rPr>
-        <w:t xml:space="preserve"> stronger d-d relationships </w:t>
-      </w:r>
-      <w:r>
-        <w:rPr>
-          <w:rFonts w:ascii="Arial" w:hAnsi="Arial"/>
-        </w:rPr>
-        <w:t>as accounting for abundance changes should yield more dissimilar community comparisons.</w:t>
+        <w:t xml:space="preserve"> 2008).  On the other hand, quantitative indices are able to reflect more fine scale changes in community structure as they account for changes in the abundances of species, and thus should result in stronger d-d relationships as accounting for abundance changes should yield more dissimilar community comparisons.</w:t>
       </w:r>
     </w:p>
     <w:p>
@@ -1137,93 +826,23 @@
         </w:rPr>
       </w:pPr>
       <w:r>
+        <w:rPr>
+          <w:rFonts w:ascii="Arial" w:hAnsi="Arial"/>
+        </w:rPr>
+      </w:r>
+    </w:p>
+    <w:p>
+      <w:pPr>
+        <w:pStyle w:val="Normal"/>
+        <w:spacing w:lineRule="auto" w:line="480"/>
+        <w:jc w:val="both"/>
         <w:rPr/>
-      </w:r>
-    </w:p>
-    <w:p>
-      <w:pPr>
-        <w:pStyle w:val="Normal"/>
-        <w:spacing w:lineRule="auto" w:line="480"/>
-        <w:jc w:val="both"/>
-        <w:rPr/>
-      </w:pPr>
-      <w:r>
-        <w:rPr>
-          <w:rFonts w:ascii="Arial" w:hAnsi="Arial"/>
-        </w:rPr>
-        <w:t xml:space="preserve">Our perception of fundamental ecological relationships in microbial communities, such as the d-d relationship, are therefore vulnerable to several potential sources of variability </w:t>
-      </w:r>
-      <w:r>
-        <w:rPr>
-          <w:rFonts w:ascii="Arial" w:hAnsi="Arial"/>
-        </w:rPr>
-        <w:t xml:space="preserve">that may be of ecological or artefactual origin. Despite this, the influence of such factors on ecological relationships, such as the d-d relationship, in microbial communities remains poorly quantified. </w:t>
-      </w:r>
-      <w:r>
-        <w:rPr>
-          <w:rFonts w:ascii="Arial" w:hAnsi="Arial"/>
-        </w:rPr>
-        <w:t>Therefore, we sought to understand whether methodological or contextual differences between studies influence reported d-d relationships in microbial communities. To do this, we conduct a meta-analysis to synthesise available data on microbial d-</w:t>
-      </w:r>
-      <w:r>
-        <w:rPr>
-          <w:rFonts w:ascii="Arial" w:hAnsi="Arial"/>
-        </w:rPr>
-        <w:t>d</w:t>
-      </w:r>
-      <w:r>
-        <w:rPr>
-          <w:rFonts w:ascii="Arial" w:hAnsi="Arial"/>
-        </w:rPr>
-        <w:t xml:space="preserve"> relationships, and test </w:t>
-      </w:r>
-      <w:r>
-        <w:rPr>
-          <w:rFonts w:ascii="Arial" w:hAnsi="Arial"/>
-        </w:rPr>
-        <w:t>the effect of</w:t>
-      </w:r>
-      <w:r>
-        <w:rPr>
-          <w:rFonts w:ascii="Arial" w:hAnsi="Arial"/>
-        </w:rPr>
-        <w:t xml:space="preserve"> factors relating to methodolog</w:t>
-      </w:r>
-      <w:r>
-        <w:rPr>
-          <w:rFonts w:ascii="Arial" w:hAnsi="Arial"/>
-        </w:rPr>
-        <w:t>y</w:t>
-      </w:r>
-      <w:r>
-        <w:rPr>
-          <w:rFonts w:ascii="Arial" w:hAnsi="Arial"/>
-        </w:rPr>
-        <w:t xml:space="preserve"> or </w:t>
-      </w:r>
-      <w:r>
-        <w:rPr>
-          <w:rFonts w:ascii="Arial" w:hAnsi="Arial"/>
-        </w:rPr>
-        <w:t xml:space="preserve">ecological </w:t>
-      </w:r>
-      <w:r>
-        <w:rPr>
-          <w:rFonts w:ascii="Arial" w:hAnsi="Arial"/>
-        </w:rPr>
-        <w:t xml:space="preserve">context </w:t>
-      </w:r>
-      <w:r>
-        <w:rPr>
-          <w:rFonts w:ascii="Arial" w:hAnsi="Arial"/>
-        </w:rPr>
-        <w:t>on</w:t>
-      </w:r>
-      <w:r>
-        <w:rPr>
-          <w:rFonts w:ascii="Arial" w:hAnsi="Arial"/>
-        </w:rPr>
-        <w:t xml:space="preserve"> the strength of d-d relationships. Specifically, we test the following hypotheses:</w:t>
+      </w:pPr>
+      <w:r>
+        <w:rPr>
+          <w:rFonts w:ascii="Arial" w:hAnsi="Arial"/>
+        </w:rPr>
+        <w:t>Our perception of fundamental ecological relationships in microbial communities, such as the d-d relationship, are therefore vulnerable to several potential sources of variability that may be of ecological or artefactual origin. Despite this, the influence of such factors on ecological relationships, such as the d-d relationship, in microbial communities remains poorly quantified. Therefore, we sought to understand whether methodological or contextual differences between studies influence reported d-d relationships in microbial communities. To do this, we conduct a meta-analysis to synthesise available data on microbial d-d relationships, and test the effect of factors relating to methodology or ecological context on the strength of d-d relationships. Specifically, we test the following hypotheses:</w:t>
       </w:r>
     </w:p>
     <w:p>
@@ -1241,31 +860,7 @@
         <w:rPr>
           <w:rFonts w:ascii="Arial" w:hAnsi="Arial"/>
         </w:rPr>
-        <w:t xml:space="preserve">H1: Bacteria and Archaea will show weaker d-d relationships than other microbial </w:t>
-      </w:r>
-      <w:r>
-        <w:rPr>
-          <w:rFonts w:ascii="Arial" w:hAnsi="Arial"/>
-        </w:rPr>
-        <w:t>taxa</w:t>
-      </w:r>
-      <w:r>
-        <w:rPr>
-          <w:rFonts w:ascii="Arial" w:hAnsi="Arial"/>
-        </w:rPr>
-        <w:t xml:space="preserve"> due to their smaller size and higher population densities</w:t>
-      </w:r>
-      <w:r>
-        <w:rPr>
-          <w:rFonts w:ascii="Arial" w:hAnsi="Arial"/>
-        </w:rPr>
-        <w:t xml:space="preserve"> in most environments</w:t>
-      </w:r>
-      <w:r>
-        <w:rPr>
-          <w:rFonts w:ascii="Arial" w:hAnsi="Arial"/>
-        </w:rPr>
-        <w:t>.</w:t>
+        <w:t>H1: Bacteria and Archaea will show weaker d-d relationships than other microbial taxa due to their smaller size and higher population densities in most environments.</w:t>
       </w:r>
     </w:p>
     <w:p>
@@ -1283,19 +878,7 @@
         <w:rPr>
           <w:rFonts w:ascii="Arial" w:hAnsi="Arial"/>
         </w:rPr>
-        <w:t xml:space="preserve">H2: Soils and host-associated study systems will show stronger d-d relationships than other systems, due to their ability to maintain steep physicochemical gradients or limited host range size respectively, </w:t>
-      </w:r>
-      <w:r>
-        <w:rPr>
-          <w:rFonts w:ascii="Arial" w:hAnsi="Arial"/>
-        </w:rPr>
-        <w:t>whilst aquatic systems will have weaker d-d relationships due to the potential for increased connectivity between communities</w:t>
-      </w:r>
-      <w:r>
-        <w:rPr>
-          <w:rFonts w:ascii="Arial" w:hAnsi="Arial"/>
-        </w:rPr>
-        <w:t>.</w:t>
+        <w:t>H2: Soils and host-associated study systems will show stronger d-d relationships than other systems, due to their ability to maintain steep physicochemical gradients or limited host range size respectively, whilst aquatic systems will have weaker d-d relationships due to the potential for increased connectivity between communities.</w:t>
       </w:r>
     </w:p>
     <w:p>
@@ -1313,19 +896,7 @@
         <w:rPr>
           <w:rFonts w:ascii="Arial" w:hAnsi="Arial"/>
         </w:rPr>
-        <w:t xml:space="preserve">H3: The spatial extent of a study will be positively related to the strength of a d-d relationship, as larger </w:t>
-      </w:r>
-      <w:r>
-        <w:rPr>
-          <w:rFonts w:ascii="Arial" w:hAnsi="Arial"/>
-        </w:rPr>
-        <w:t>extent</w:t>
-      </w:r>
-      <w:r>
-        <w:rPr>
-          <w:rFonts w:ascii="Arial" w:hAnsi="Arial"/>
-        </w:rPr>
-        <w:t xml:space="preserve"> studies incorporate greater environmental heterogeneity and lower dispersal rates between communities.</w:t>
+        <w:t>H3: The spatial extent of a study will be positively related to the strength of a d-d relationship, as larger extent studies incorporate greater environmental heterogeneity and lower dispersal rates between communities.</w:t>
       </w:r>
     </w:p>
     <w:p>
@@ -1343,19 +914,7 @@
         <w:rPr>
           <w:rFonts w:ascii="Arial" w:hAnsi="Arial"/>
         </w:rPr>
-        <w:t xml:space="preserve">H4: Higher resolution community quantification methods, such as high-throughput sequencing, will yield stronger d-d relationships due to their ability to </w:t>
-      </w:r>
-      <w:r>
-        <w:rPr>
-          <w:rFonts w:ascii="Arial" w:hAnsi="Arial"/>
-        </w:rPr>
-        <w:t>resolve closely related taxa</w:t>
-      </w:r>
-      <w:r>
-        <w:rPr>
-          <w:rFonts w:ascii="Arial" w:hAnsi="Arial"/>
-        </w:rPr>
-        <w:t>.</w:t>
+        <w:t>H4: Higher resolution community quantification methods, such as high-throughput sequencing, will yield stronger d-d relationships due to their ability to resolve closely related taxa.</w:t>
       </w:r>
     </w:p>
     <w:p>
@@ -1373,19 +932,7 @@
         <w:rPr>
           <w:rFonts w:ascii="Arial" w:hAnsi="Arial"/>
         </w:rPr>
-        <w:t xml:space="preserve">H5: Sampling depth (e.g. number of sequences, or number of individuals counted) will be positively related to the strength of d-d relationships </w:t>
-      </w:r>
-      <w:r>
-        <w:rPr>
-          <w:rFonts w:ascii="Arial" w:hAnsi="Arial"/>
-        </w:rPr>
-        <w:t>as higher community coverage methods will capture more of the rare endemic taxa, thus decreasing community similarity</w:t>
-      </w:r>
-      <w:r>
-        <w:rPr>
-          <w:rFonts w:ascii="Arial" w:hAnsi="Arial"/>
-        </w:rPr>
-        <w:t>.</w:t>
+        <w:t>H5: Sampling depth (e.g. number of sequences, or number of individuals counted) will be positively related to the strength of d-d relationships as higher community coverage methods will capture more of the rare endemic taxa, thus decreasing community similarity.</w:t>
       </w:r>
     </w:p>
     <w:p>
@@ -1403,25 +950,7 @@
         <w:rPr>
           <w:rFonts w:ascii="Arial" w:hAnsi="Arial"/>
         </w:rPr>
-        <w:t xml:space="preserve">H6: </w:t>
-      </w:r>
-      <w:r>
-        <w:rPr>
-          <w:rFonts w:ascii="Arial" w:hAnsi="Arial"/>
-        </w:rPr>
-        <w:t xml:space="preserve">Phylogenetic similarity metrics will result in weaker d-d relationships than other metrics as communities can be phylogenetically similar, yet different at the </w:t>
-      </w:r>
-      <w:r>
-        <w:rPr>
-          <w:rFonts w:ascii="Arial" w:hAnsi="Arial"/>
-        </w:rPr>
-        <w:t>OTU level</w:t>
-      </w:r>
-      <w:r>
-        <w:rPr>
-          <w:rFonts w:ascii="Arial" w:hAnsi="Arial"/>
-        </w:rPr>
-        <w:t>.</w:t>
+        <w:t>H6: Phylogenetic similarity metrics will result in weaker d-d relationships than other metrics as communities can be phylogenetically similar, yet different at the OTU level.</w:t>
       </w:r>
     </w:p>
     <w:p>
@@ -1504,43 +1033,7 @@
         <w:rPr>
           <w:rFonts w:ascii="Arial" w:hAnsi="Arial"/>
         </w:rPr>
-        <w:t xml:space="preserve">In order to test </w:t>
-      </w:r>
-      <w:r>
-        <w:rPr>
-          <w:rFonts w:ascii="Arial" w:hAnsi="Arial"/>
-        </w:rPr>
-        <w:t>our</w:t>
-      </w:r>
-      <w:r>
-        <w:rPr>
-          <w:rFonts w:ascii="Arial" w:hAnsi="Arial"/>
-        </w:rPr>
-        <w:t xml:space="preserve"> hypotheses, we first gathered all available </w:t>
-      </w:r>
-      <w:r>
-        <w:rPr>
-          <w:rFonts w:ascii="Arial" w:hAnsi="Arial"/>
-        </w:rPr>
-        <w:t>data</w:t>
-      </w:r>
-      <w:r>
-        <w:rPr>
-          <w:rFonts w:ascii="Arial" w:hAnsi="Arial"/>
-        </w:rPr>
-        <w:t xml:space="preserve"> on microbial d-d relationships via a systematic literature search. To do this, five search terms were designed to detect relevant studies (Table 1). All literature searches were conducted using the Web of Science search portal on 08/06/2017, and search results published between  1900-2017 were retained. </w:t>
-      </w:r>
-      <w:r>
-        <w:rPr>
-          <w:rFonts w:ascii="Arial" w:hAnsi="Arial"/>
-        </w:rPr>
-        <w:t>T</w:t>
-      </w:r>
-      <w:r>
-        <w:rPr>
-          <w:rFonts w:ascii="Arial" w:hAnsi="Arial"/>
-        </w:rPr>
-        <w:t xml:space="preserve">o further narrow down the dataset to studies suitable for testing our hypotheses, search results were downloaded and manually screened using the “metagear” (version 0.4; Lajeunesse 2016) package in R (version 3.4.1; R Development Core Team 2016). Here, “suitable studies” were those that tested the relationship between community similarity and geographic distance in microbial communities, and not studies of “macroorganisms”, or studies of strain-level genetic distance (e.g. using multi-locus sequence typing). </w:t>
+        <w:t xml:space="preserve">In order to test our hypotheses, we first gathered all available data on microbial d-d relationships via a systematic literature search. To do this, five search terms were designed to detect relevant studies (Table 1). All literature searches were conducted using the Web of Science search portal on 08/06/2017, and search results published between  1900-2017 were retained. To further narrow down the dataset to studies suitable for testing our hypotheses, search results were downloaded and manually screened using the “metagear” (version 0.4; Lajeunesse 2016) package in R (version 3.4.1; R Development Core Team 2016). Here, “suitable studies” were those that tested the relationship between community similarity and geographic distance in microbial communities, and not studies of “macroorganisms”, or studies of strain-level genetic distance (e.g. using multi-locus sequence typing). </w:t>
       </w:r>
     </w:p>
     <w:p>
@@ -1569,73 +1062,7 @@
         <w:rPr>
           <w:rFonts w:ascii="Arial" w:hAnsi="Arial"/>
         </w:rPr>
-        <w:t>From these studies, we extracted t</w:t>
-      </w:r>
-      <w:r>
-        <w:rPr>
-          <w:rFonts w:ascii="Arial" w:hAnsi="Arial"/>
-        </w:rPr>
-        <w:t xml:space="preserve">he Mantel correlation coefficient as an effect size measure of </w:t>
-      </w:r>
-      <w:r>
-        <w:rPr>
-          <w:rFonts w:ascii="Arial" w:hAnsi="Arial"/>
-        </w:rPr>
-        <w:t xml:space="preserve">the </w:t>
-      </w:r>
-      <w:r>
-        <w:rPr>
-          <w:rFonts w:ascii="Arial" w:hAnsi="Arial"/>
-        </w:rPr>
-        <w:t xml:space="preserve">d-d relationship. </w:t>
-      </w:r>
-      <w:r>
-        <w:rPr>
-          <w:rFonts w:ascii="Arial" w:hAnsi="Arial"/>
-        </w:rPr>
-        <w:t xml:space="preserve">The </w:t>
-      </w:r>
-      <w:r>
-        <w:rPr>
-          <w:rFonts w:ascii="Arial" w:hAnsi="Arial"/>
-        </w:rPr>
-        <w:t>Mantel test</w:t>
-      </w:r>
-      <w:r>
-        <w:rPr>
-          <w:rFonts w:ascii="Arial" w:hAnsi="Arial"/>
-        </w:rPr>
-        <w:t>s is a correlative test</w:t>
-      </w:r>
-      <w:r>
-        <w:rPr>
-          <w:rFonts w:ascii="Arial" w:hAnsi="Arial"/>
-        </w:rPr>
-        <w:t xml:space="preserve"> used to test for correlation between two distance matrices (i.e. community dissimilarity and geographic distance), and the Mantel correlation coefficient is an ideal effect size measure for </w:t>
-      </w:r>
-      <w:r>
-        <w:rPr>
-          <w:rFonts w:ascii="Arial" w:hAnsi="Arial"/>
-        </w:rPr>
-        <w:t>several reasons</w:t>
-      </w:r>
-      <w:r>
-        <w:rPr>
-          <w:rFonts w:ascii="Arial" w:hAnsi="Arial"/>
-        </w:rPr>
-        <w:t xml:space="preserve">. Firstly, the Mantel correlation test is the most frequently used method for testing the statistical significance of d-d relationships in microbial ecology (e.g. Ramette, 2007; Franklin &amp; Mills, 2007). Secondly, as the Mantel coefficient is a standard correlation coefficient (i.e. is bound by -1 and 1), it provides an easily interpretable measure of effect size (Harrison, 2010), </w:t>
-      </w:r>
-      <w:r>
-        <w:rPr>
-          <w:rFonts w:ascii="Arial" w:hAnsi="Arial"/>
-        </w:rPr>
-        <w:t>that is comparable across studies</w:t>
-      </w:r>
-      <w:r>
-        <w:rPr>
-          <w:rFonts w:ascii="Arial" w:hAnsi="Arial"/>
-        </w:rPr>
-        <w:t xml:space="preserve">. </w:t>
+        <w:t xml:space="preserve">From these studies, we extracted the Mantel correlation coefficient as an effect size measure of the d-d relationship. The Mantel tests is a correlative test used to test for correlation between two distance matrices (i.e. community dissimilarity and geographic distance), and the Mantel correlation coefficient is an ideal effect size measure for several reasons. Firstly, the Mantel correlation test is the most frequently used method for testing the statistical significance of d-d relationships in microbial ecology (e.g. Ramette, 2007; Franklin &amp; Mills, 2007). Secondly, as the Mantel coefficient is a standard correlation coefficient (i.e. is bound by -1 and 1), it provides an easily interpretable measure of effect size (Harrison, 2010), that is comparable across studies. </w:t>
       </w:r>
     </w:p>
     <w:p>
@@ -1648,7 +1075,23 @@
         </w:rPr>
       </w:pPr>
       <w:r>
+        <w:rPr>
+          <w:rFonts w:ascii="Arial" w:hAnsi="Arial"/>
+        </w:rPr>
+      </w:r>
+    </w:p>
+    <w:p>
+      <w:pPr>
+        <w:pStyle w:val="Normal"/>
+        <w:spacing w:lineRule="auto" w:line="480"/>
+        <w:jc w:val="both"/>
         <w:rPr/>
+      </w:pPr>
+      <w:r>
+        <w:rPr>
+          <w:rFonts w:ascii="Arial" w:hAnsi="Arial"/>
+        </w:rPr>
+        <w:t>Within the literature, community similarity is often quantified as a distance (e.g. dissimilarity) and therefore, any correlation coefficients based on similarity, instead of dissimilarity, were multiplied by -1 so that the direction of correlation was consistent across studies. For clarity, here a Mantel correlation coefficient of 1 indicates a strong d-d relationship, 0 indicates a lack of correlation between community (dis)similarity, and -1 indicates a strong negative correlation. It is possible that Mantel correlation coefficients can be negative in cases where more distant communities are more similar to each other than neighbouring communities. There are ecological reasons why this might occur (e.g. frequent long distance-dispersal, or environmental heterogeneity), and so they are included within our analysis. Partial Mantel statistics (which are able to test for correlation between two matrices whilst controlling for a third) were excluded as they are heavily influenced by which other variables are included in the test, and are therefore not easily comparable between studies.</w:t>
       </w:r>
     </w:p>
     <w:p>
@@ -1656,67 +1099,28 @@
         <w:pStyle w:val="Normal"/>
         <w:spacing w:lineRule="auto" w:line="480"/>
         <w:jc w:val="both"/>
+        <w:rPr>
+          <w:rFonts w:ascii="Arial" w:hAnsi="Arial"/>
+        </w:rPr>
+      </w:pPr>
+      <w:r>
+        <w:rPr>
+          <w:rFonts w:ascii="Arial" w:hAnsi="Arial"/>
+        </w:rPr>
+      </w:r>
+    </w:p>
+    <w:p>
+      <w:pPr>
+        <w:pStyle w:val="Normal"/>
+        <w:spacing w:lineRule="auto" w:line="480"/>
+        <w:jc w:val="both"/>
         <w:rPr/>
       </w:pPr>
       <w:r>
         <w:rPr>
           <w:rFonts w:ascii="Arial" w:hAnsi="Arial"/>
         </w:rPr>
-        <w:t>Within the literature, community similarity is often quantified as a distance (e.g. dissimilarity) and therefore, a</w:t>
-      </w:r>
-      <w:r>
-        <w:rPr>
-          <w:rFonts w:ascii="Arial" w:hAnsi="Arial"/>
-        </w:rPr>
-        <w:t xml:space="preserve">ny correlation coefficients based on similarity, instead of dissimilarity, were multiplied by -1 so that the direction of correlation was consistent across studies. For clarity, here a Mantel correlation coefficient of 1 indicates a strong d-d relationship, </w:t>
-      </w:r>
-      <w:r>
-        <w:rPr>
-          <w:rFonts w:ascii="Arial" w:hAnsi="Arial"/>
-        </w:rPr>
-        <w:t>0 indicates a lack of correlation between community (dis)similarity, and -1 indicates a strong negative correlation</w:t>
-      </w:r>
-      <w:r>
-        <w:rPr>
-          <w:rFonts w:ascii="Arial" w:hAnsi="Arial"/>
-        </w:rPr>
-        <w:t xml:space="preserve">. It is possible that Mantel correlation coefficients can be negative in cases where more distant communities are </w:t>
-      </w:r>
-      <w:r>
-        <w:rPr>
-          <w:rFonts w:ascii="Arial" w:hAnsi="Arial"/>
-        </w:rPr>
-        <w:t>more</w:t>
-      </w:r>
-      <w:r>
-        <w:rPr>
-          <w:rFonts w:ascii="Arial" w:hAnsi="Arial"/>
-        </w:rPr>
-        <w:t xml:space="preserve"> similar to each other </w:t>
-      </w:r>
-      <w:r>
-        <w:rPr>
-          <w:rFonts w:ascii="Arial" w:hAnsi="Arial"/>
-        </w:rPr>
-        <w:t>than neighbouring communities</w:t>
-      </w:r>
-      <w:r>
-        <w:rPr>
-          <w:rFonts w:ascii="Arial" w:hAnsi="Arial"/>
-        </w:rPr>
-        <w:t xml:space="preserve">. There are ecological reasons why this might occur (e.g. frequent long distance-dispersal, or environmental heterogeneity), and so they are included within our analysis. Partial Mantel statistics (which are able to test for correlation between two matrices whilst controlling for a third) were excluded as they </w:t>
-      </w:r>
-      <w:r>
-        <w:rPr>
-          <w:rFonts w:ascii="Arial" w:hAnsi="Arial"/>
-        </w:rPr>
-        <w:t>are</w:t>
-      </w:r>
-      <w:r>
-        <w:rPr>
-          <w:rFonts w:ascii="Arial" w:hAnsi="Arial"/>
-        </w:rPr>
-        <w:t xml:space="preserve"> heavily influenced by which other variables are included in the test, and are therefore not easily comparable between studies.</w:t>
+        <w:t>In order to test our hypotheses, several variables relating to the ecological context and methodology of each d-d relationship were recorded. Details of these variables, and the relevant hypothesis each is used to address, are described in Box 1.</w:t>
       </w:r>
     </w:p>
     <w:p>
@@ -1739,86 +1143,33 @@
         <w:pStyle w:val="Normal"/>
         <w:spacing w:lineRule="auto" w:line="480"/>
         <w:jc w:val="both"/>
+        <w:rPr>
+          <w:i/>
+          <w:i/>
+          <w:iCs/>
+        </w:rPr>
+      </w:pPr>
+      <w:r>
+        <w:rPr>
+          <w:rFonts w:ascii="Arial" w:hAnsi="Arial"/>
+          <w:i/>
+          <w:iCs/>
+        </w:rPr>
+        <w:t>Statistical Analyses</w:t>
+      </w:r>
+    </w:p>
+    <w:p>
+      <w:pPr>
+        <w:pStyle w:val="Normal"/>
+        <w:spacing w:lineRule="auto" w:line="480"/>
+        <w:jc w:val="both"/>
         <w:rPr/>
       </w:pPr>
       <w:r>
         <w:rPr>
           <w:rFonts w:ascii="Arial" w:hAnsi="Arial"/>
         </w:rPr>
-        <w:t xml:space="preserve">In order to test our hypotheses, several variables relating to the ecological context and methodology of each d-d relationship were recorded. </w:t>
-      </w:r>
-      <w:r>
-        <w:rPr>
-          <w:rFonts w:ascii="Arial" w:hAnsi="Arial"/>
-        </w:rPr>
-        <w:t>D</w:t>
-      </w:r>
-      <w:r>
-        <w:rPr>
-          <w:rFonts w:ascii="Arial" w:hAnsi="Arial"/>
-        </w:rPr>
-        <w:t>etails of these variables, and the relevant hypothesis each is used to address, are described in Box 1.</w:t>
-      </w:r>
-    </w:p>
-    <w:p>
-      <w:pPr>
-        <w:pStyle w:val="Normal"/>
-        <w:spacing w:lineRule="auto" w:line="480"/>
-        <w:jc w:val="both"/>
-        <w:rPr>
-          <w:rFonts w:ascii="Arial" w:hAnsi="Arial"/>
-        </w:rPr>
-      </w:pPr>
-      <w:r>
-        <w:rPr>
-          <w:rFonts w:ascii="Arial" w:hAnsi="Arial"/>
-        </w:rPr>
-      </w:r>
-    </w:p>
-    <w:p>
-      <w:pPr>
-        <w:pStyle w:val="Normal"/>
-        <w:spacing w:lineRule="auto" w:line="480"/>
-        <w:jc w:val="both"/>
-        <w:rPr>
-          <w:i/>
-          <w:i/>
-          <w:iCs/>
-        </w:rPr>
-      </w:pPr>
-      <w:r>
-        <w:rPr>
-          <w:rFonts w:ascii="Arial" w:hAnsi="Arial"/>
-          <w:i/>
-          <w:iCs/>
-        </w:rPr>
-        <w:t>Statistical Analyses</w:t>
-      </w:r>
-    </w:p>
-    <w:p>
-      <w:pPr>
-        <w:pStyle w:val="Normal"/>
-        <w:spacing w:lineRule="auto" w:line="480"/>
-        <w:jc w:val="both"/>
-        <w:rPr/>
-      </w:pPr>
-      <w:r>
-        <w:rPr>
-          <w:rFonts w:ascii="Arial" w:hAnsi="Arial"/>
-        </w:rPr>
-        <w:t xml:space="preserve">In order to determine whether d-d relationships varied between categoric variables (as in </w:t>
-      </w:r>
-      <w:r>
-        <w:rPr>
-          <w:rFonts w:ascii="Arial" w:hAnsi="Arial"/>
-        </w:rPr>
-        <w:t xml:space="preserve">hypotheses </w:t>
-      </w:r>
-      <w:r>
-        <w:rPr>
-          <w:rFonts w:ascii="Arial" w:hAnsi="Arial"/>
-        </w:rPr>
-        <w:t>1, 2, 4, and 6), we used ANOVA tests. In tests where significant differences between groups were found, Tukey’s Honest Significant Difference (HSD) tests were used to determine which groups were different. To test hypotheses 3 and 5, linear regressions were used to test relationships. The variables scale and sequence depth were log transformed prior to analysis to aid model fitting, as they spanned several orders of magnitude.</w:t>
+        <w:t>In order to determine whether d-d relationships varied between categoric variables (as in hypotheses 1, 2, 4, and 6), we used ANOVA tests. In tests where significant differences between groups were found, Tukey’s Honest Significant Difference (HSD) tests were used to determine which groups were different. To test hypotheses 3 and 5, linear regressions were used to test relationships. The variables scale and sequence depth were log transformed prior to analysis to aid model fitting, as they spanned several orders of magnitude.</w:t>
       </w:r>
     </w:p>
     <w:p>
@@ -1868,31 +1219,7 @@
         <w:rPr>
           <w:rFonts w:ascii="Arial" w:hAnsi="Arial"/>
         </w:rPr>
-        <w:t xml:space="preserve">The Web of Science searches resulted in 2,250 search hits (Table 1). Removal of duplicate hits (i.e. studies that appeared in multiple searches) and manual screening of abstracts further reduced this number to 547 studies that were deemed to be potentially suitable for use in this analysis. A total of 287 Mantel correlation coefficients were obtained from 108 studies, in 33 journals (Figs. 1, S1). Of the </w:t>
-      </w:r>
-      <w:r>
-        <w:rPr>
-          <w:rFonts w:ascii="Arial" w:hAnsi="Arial"/>
-        </w:rPr>
-        <w:t>439 “unsuitable”</w:t>
-      </w:r>
-      <w:r>
-        <w:rPr>
-          <w:rFonts w:ascii="Arial" w:hAnsi="Arial"/>
-        </w:rPr>
-        <w:t xml:space="preserve"> studies that were not inclusion </w:t>
-      </w:r>
-      <w:r>
-        <w:rPr>
-          <w:rFonts w:ascii="Arial" w:hAnsi="Arial"/>
-        </w:rPr>
-        <w:t>in</w:t>
-      </w:r>
-      <w:r>
-        <w:rPr>
-          <w:rFonts w:ascii="Arial" w:hAnsi="Arial"/>
-        </w:rPr>
-        <w:t xml:space="preserve"> this analysis, most had not tested for correlation between geographic distance and community (dis)similarity (although the abstract still contained the search terms), whilst others had used different methods (e.g. multilocus sequence typing on individual species, or spatial eigenvector analysis). Reported Mantel correlation coefficients ranged from -0.24 to 0.95, with a mean of 0.27 (std. error = 0.014).</w:t>
+        <w:t>The Web of Science searches resulted in 2,250 search hits (Table 1). Removal of duplicate hits (i.e. studies that appeared in multiple searches) and manual screening of abstracts further reduced this number to 547 studies that were deemed to be potentially suitable for use in this analysis. A total of 287 Mantel correlation coefficients were obtained from 108 studies, in 33 journals (Figs. 1, S1). Of the 439 “unsuitable” studies that were not inclusion in this analysis, most had not tested for correlation between geographic distance and community (dis)similarity (although the abstract still contained the search terms), whilst others had used different methods (e.g. multilocus sequence typing on individual species, or spatial eigenvector analysis). Reported Mantel correlation coefficients ranged from -0.24 to 0.95, with a mean of 0.27 (std. error = 0.014).</w:t>
       </w:r>
     </w:p>
     <w:p>
@@ -1944,55 +1271,7 @@
           <w:i w:val="false"/>
           <w:iCs w:val="false"/>
         </w:rPr>
-        <w:t>In order to determine whether microbial d-d relationships depend on ecological context, we tested for differences in reported Mantel correlation coefficients (from d-d relationships) between different study organisms, study systems, and spatial scales. Within the dataset, the most frequently studied taxa were Bacteria, followed by Fungi, microbial Eukary</w:t>
-      </w:r>
-      <w:r>
-        <w:rPr>
-          <w:rFonts w:ascii="Arial" w:hAnsi="Arial"/>
-          <w:i w:val="false"/>
-          <w:iCs w:val="false"/>
-        </w:rPr>
-        <w:t>a</w:t>
-      </w:r>
-      <w:r>
-        <w:rPr>
-          <w:rFonts w:ascii="Arial" w:hAnsi="Arial"/>
-          <w:i w:val="false"/>
-          <w:iCs w:val="false"/>
-        </w:rPr>
-        <w:t xml:space="preserve">, and Archaea. In disagreement with our hypothesis (H1), Mantel correlation coefficients </w:t>
-      </w:r>
-      <w:r>
-        <w:rPr>
-          <w:rFonts w:ascii="Arial" w:hAnsi="Arial"/>
-          <w:i w:val="false"/>
-          <w:iCs w:val="false"/>
-        </w:rPr>
-        <w:t>were</w:t>
-      </w:r>
-      <w:r>
-        <w:rPr>
-          <w:rFonts w:ascii="Arial" w:hAnsi="Arial"/>
-          <w:i w:val="false"/>
-          <w:iCs w:val="false"/>
-        </w:rPr>
-        <w:t xml:space="preserve"> not significantly </w:t>
-      </w:r>
-      <w:r>
-        <w:rPr>
-          <w:rFonts w:ascii="Arial" w:hAnsi="Arial"/>
-          <w:i w:val="false"/>
-          <w:iCs w:val="false"/>
-        </w:rPr>
-        <w:t>different</w:t>
-      </w:r>
-      <w:r>
-        <w:rPr>
-          <w:rFonts w:ascii="Arial" w:hAnsi="Arial"/>
-          <w:i w:val="false"/>
-          <w:iCs w:val="false"/>
-        </w:rPr>
-        <w:t xml:space="preserve"> between study taxa (</w:t>
+        <w:t>In order to determine whether microbial d-d relationships depend on ecological context, we tested for differences in reported Mantel correlation coefficients (from d-d relationships) between different study organisms, study systems, and spatial scales. Within the dataset, the most frequently studied taxa were Bacteria, followed by Fungi, microbial Eukarya, and Archaea. In disagreement with our hypothesis (H1), Mantel correlation coefficients were not significantly different between study taxa (</w:t>
       </w:r>
       <w:r>
         <w:rPr>
@@ -2074,55 +1353,7 @@
           <w:i w:val="false"/>
           <w:iCs w:val="false"/>
         </w:rPr>
-        <w:t xml:space="preserve"> &lt; 0.05), with studies jointly considering </w:t>
-      </w:r>
-      <w:r>
-        <w:rPr>
-          <w:rFonts w:ascii="Arial" w:hAnsi="Arial"/>
-          <w:i w:val="false"/>
-          <w:iCs w:val="false"/>
-        </w:rPr>
-        <w:t>B</w:t>
-      </w:r>
-      <w:r>
-        <w:rPr>
-          <w:rFonts w:ascii="Arial" w:hAnsi="Arial"/>
-          <w:i w:val="false"/>
-          <w:iCs w:val="false"/>
-        </w:rPr>
-        <w:t xml:space="preserve">acteria and </w:t>
-      </w:r>
-      <w:r>
-        <w:rPr>
-          <w:rFonts w:ascii="Arial" w:hAnsi="Arial"/>
-          <w:i w:val="false"/>
-          <w:iCs w:val="false"/>
-        </w:rPr>
-        <w:t>F</w:t>
-      </w:r>
-      <w:r>
-        <w:rPr>
-          <w:rFonts w:ascii="Arial" w:hAnsi="Arial"/>
-          <w:i w:val="false"/>
-          <w:iCs w:val="false"/>
-        </w:rPr>
-        <w:t xml:space="preserve">ungi showing significantly weaker d-d relationships than studies of </w:t>
-      </w:r>
-      <w:r>
-        <w:rPr>
-          <w:rFonts w:ascii="Arial" w:hAnsi="Arial"/>
-          <w:i w:val="false"/>
-          <w:iCs w:val="false"/>
-        </w:rPr>
-        <w:t>Archaea</w:t>
-      </w:r>
-      <w:r>
-        <w:rPr>
-          <w:rFonts w:ascii="Arial" w:hAnsi="Arial"/>
-          <w:i w:val="false"/>
-          <w:iCs w:val="false"/>
-        </w:rPr>
-        <w:t xml:space="preserve"> (Tukey HSD; </w:t>
+        <w:t xml:space="preserve"> &lt; 0.05), with studies jointly considering Bacteria and Fungi showing significantly weaker d-d relationships than studies of Archaea (Tukey HSD; </w:t>
       </w:r>
       <w:r>
         <w:rPr>
@@ -2255,31 +1486,7 @@
           <w:i w:val="false"/>
           <w:iCs w:val="false"/>
         </w:rPr>
-        <w:t>), that the d-d relationship would vary between study system, t</w:t>
-      </w:r>
-      <w:r>
-        <w:rPr>
-          <w:rFonts w:ascii="Arial" w:hAnsi="Arial"/>
-          <w:i w:val="false"/>
-          <w:iCs w:val="false"/>
-        </w:rPr>
-        <w:t xml:space="preserve">he 287 recorded d-d relationships were classified into 20 different biomes. Of these, 11 biomes </w:t>
-      </w:r>
-      <w:r>
-        <w:rPr>
-          <w:rFonts w:ascii="Arial" w:hAnsi="Arial"/>
-          <w:i w:val="false"/>
-          <w:iCs w:val="false"/>
-        </w:rPr>
-        <w:t>were represented by fewer than</w:t>
-      </w:r>
-      <w:r>
-        <w:rPr>
-          <w:rFonts w:ascii="Arial" w:hAnsi="Arial"/>
-          <w:i w:val="false"/>
-          <w:iCs w:val="false"/>
-        </w:rPr>
-        <w:t xml:space="preserve"> three d-d relationships, and were therefore excluded from biome analyses. The most frequently studied biomes were grasslands (</w:t>
+        <w:t>), that the d-d relationship would vary between study system, the 287 recorded d-d relationships were classified into 20 different biomes. Of these, 11 biomes were represented by fewer than three d-d relationships, and were therefore excluded from biome analyses. The most frequently studied biomes were grasslands (</w:t>
       </w:r>
       <w:r>
         <w:rPr>
@@ -2368,7 +1575,15 @@
           <w:i w:val="false"/>
           <w:iCs w:val="false"/>
         </w:rPr>
-        <w:t xml:space="preserve"> &lt; 0.001), in partial agreement with H2. Specifically, sponge associated communities displayed higher coefficients </w:t>
+        <w:t xml:space="preserve"> &lt; 0.001), in partial agreement with H2. Specifically, sponge associated communities displayed higher coefficients and therefore stronger d-d relationships than other biomes (Tukey HSD; </w:t>
+      </w:r>
+      <w:r>
+        <w:rPr>
+          <w:rFonts w:ascii="Arial" w:hAnsi="Arial"/>
+          <w:i/>
+          <w:iCs/>
+        </w:rPr>
+        <w:t>P</w:t>
       </w:r>
       <w:r>
         <w:rPr>
@@ -2376,7 +1591,15 @@
           <w:i w:val="false"/>
           <w:iCs w:val="false"/>
         </w:rPr>
-        <w:t>and therefore stronger d-d relationships</w:t>
+        <w:t xml:space="preserve"> &lt; 0.05 in all cases), and grassland communities had lower coefficients than most other biomes (forest, lake, ocean, river, sediment, and sponge. Tukey HSD; </w:t>
+      </w:r>
+      <w:r>
+        <w:rPr>
+          <w:rFonts w:ascii="Arial" w:hAnsi="Arial"/>
+          <w:i/>
+          <w:iCs/>
+        </w:rPr>
+        <w:t xml:space="preserve">P </w:t>
       </w:r>
       <w:r>
         <w:rPr>
@@ -2384,63 +1607,7 @@
           <w:i w:val="false"/>
           <w:iCs w:val="false"/>
         </w:rPr>
-        <w:t xml:space="preserve"> than other biomes (Tukey HSD; </w:t>
-      </w:r>
-      <w:r>
-        <w:rPr>
-          <w:rFonts w:ascii="Arial" w:hAnsi="Arial"/>
-          <w:i/>
-          <w:iCs/>
-        </w:rPr>
-        <w:t>P</w:t>
-      </w:r>
-      <w:r>
-        <w:rPr>
-          <w:rFonts w:ascii="Arial" w:hAnsi="Arial"/>
-          <w:i w:val="false"/>
-          <w:iCs w:val="false"/>
-        </w:rPr>
-        <w:t xml:space="preserve"> &lt; 0.05 in all cases), and grassland communities had lower coefficients than most other biomes (forest, lake, ocean, river, sediment, and sponge. Tukey HSD; </w:t>
-      </w:r>
-      <w:r>
-        <w:rPr>
-          <w:rFonts w:ascii="Arial" w:hAnsi="Arial"/>
-          <w:i/>
-          <w:iCs/>
-        </w:rPr>
-        <w:t xml:space="preserve">P </w:t>
-      </w:r>
-      <w:r>
-        <w:rPr>
-          <w:rFonts w:ascii="Arial" w:hAnsi="Arial"/>
-          <w:i w:val="false"/>
-          <w:iCs w:val="false"/>
-        </w:rPr>
-        <w:t xml:space="preserve">&lt; 0.05 in all cases). Additionally, </w:t>
-      </w:r>
-      <w:r>
-        <w:rPr>
-          <w:rFonts w:ascii="Arial" w:hAnsi="Arial"/>
-          <w:i w:val="false"/>
-          <w:iCs w:val="false"/>
-        </w:rPr>
-        <w:t xml:space="preserve">when </w:t>
-      </w:r>
-      <w:r>
-        <w:rPr>
-          <w:rFonts w:ascii="Arial" w:hAnsi="Arial"/>
-          <w:i w:val="false"/>
-          <w:iCs w:val="false"/>
-        </w:rPr>
-        <w:t>d-d relationships were classified into “micro-environments”, further significant differences were found</w:t>
-      </w:r>
-      <w:r>
-        <w:rPr>
-          <w:rFonts w:ascii="Arial" w:hAnsi="Arial"/>
-          <w:i w:val="false"/>
-          <w:iCs w:val="false"/>
-        </w:rPr>
-        <w:t xml:space="preserve"> (Fig. S3; </w:t>
+        <w:t xml:space="preserve">&lt; 0.05 in all cases). Additionally, when d-d relationships were classified into “micro-environments”, further significant differences were found (Fig. S3; </w:t>
       </w:r>
       <w:r>
         <w:rPr>
@@ -2481,55 +1648,7 @@
           <w:i w:val="false"/>
           <w:iCs w:val="false"/>
         </w:rPr>
-        <w:t xml:space="preserve"> &lt; 0.001). Against our expectation (H2), soils showed significantly lower coefficients </w:t>
-      </w:r>
-      <w:r>
-        <w:rPr>
-          <w:rFonts w:ascii="Arial" w:hAnsi="Arial"/>
-          <w:i w:val="false"/>
-          <w:iCs w:val="false"/>
-        </w:rPr>
-        <w:t>(weaker d-d relationships)</w:t>
-      </w:r>
-      <w:r>
-        <w:rPr>
-          <w:rFonts w:ascii="Arial" w:hAnsi="Arial"/>
-          <w:i w:val="false"/>
-          <w:iCs w:val="false"/>
-        </w:rPr>
-        <w:t xml:space="preserve"> than host-associated, sediment, </w:t>
-      </w:r>
-      <w:r>
-        <w:rPr>
-          <w:rFonts w:ascii="Arial" w:hAnsi="Arial"/>
-          <w:i w:val="false"/>
-          <w:iCs w:val="false"/>
-        </w:rPr>
-        <w:t>and</w:t>
-      </w:r>
-      <w:r>
-        <w:rPr>
-          <w:rFonts w:ascii="Arial" w:hAnsi="Arial"/>
-          <w:i w:val="false"/>
-          <w:iCs w:val="false"/>
-        </w:rPr>
-        <w:t xml:space="preserve"> water </w:t>
-      </w:r>
-      <w:r>
-        <w:rPr>
-          <w:rFonts w:ascii="Arial" w:hAnsi="Arial"/>
-          <w:i w:val="false"/>
-          <w:iCs w:val="false"/>
-        </w:rPr>
-        <w:t>d-d relationships</w:t>
-      </w:r>
-      <w:r>
-        <w:rPr>
-          <w:rFonts w:ascii="Arial" w:hAnsi="Arial"/>
-          <w:i w:val="false"/>
-          <w:iCs w:val="false"/>
-        </w:rPr>
-        <w:t xml:space="preserve"> (Tukey HSD; </w:t>
+        <w:t xml:space="preserve"> &lt; 0.001). Against our expectation (H2), soils showed significantly lower coefficients (weaker d-d relationships) than host-associated, sediment, and water d-d relationships (Tukey HSD; </w:t>
       </w:r>
       <w:r>
         <w:rPr>
@@ -2561,31 +1680,35 @@
         </w:rPr>
       </w:pPr>
       <w:r>
-        <w:rPr/>
-      </w:r>
-    </w:p>
-    <w:p>
-      <w:pPr>
-        <w:pStyle w:val="Normal"/>
-        <w:spacing w:lineRule="auto" w:line="480"/>
-        <w:jc w:val="both"/>
-        <w:rPr/>
-      </w:pPr>
-      <w:r>
         <w:rPr>
           <w:rFonts w:ascii="Arial" w:hAnsi="Arial"/>
           <w:i w:val="false"/>
           <w:iCs w:val="false"/>
         </w:rPr>
-        <w:t xml:space="preserve">The spatial extent of the studies recorded here spanned between 10 cm and 18,700 km. </w:t>
-      </w:r>
+      </w:r>
+    </w:p>
+    <w:p>
+      <w:pPr>
+        <w:pStyle w:val="Normal"/>
+        <w:spacing w:lineRule="auto" w:line="480"/>
+        <w:jc w:val="both"/>
+        <w:rPr/>
+      </w:pPr>
       <w:r>
         <w:rPr>
           <w:rFonts w:ascii="Arial" w:hAnsi="Arial"/>
           <w:i w:val="false"/>
           <w:iCs w:val="false"/>
         </w:rPr>
-        <w:t>As expected</w:t>
+        <w:t xml:space="preserve">The spatial extent of the studies recorded here spanned between 10 cm and 18,700 km. As expected (H3), the strenth of d-d relationships was significantly and positively related to the (log) spatial extent of studies, albeit weakly (slope = 0.016, </w:t>
+      </w:r>
+      <w:r>
+        <w:rPr>
+          <w:rFonts w:ascii="Arial" w:hAnsi="Arial"/>
+          <w:i/>
+          <w:iCs/>
+        </w:rPr>
+        <w:t>P</w:t>
       </w:r>
       <w:r>
         <w:rPr>
@@ -2593,7 +1716,24 @@
           <w:i w:val="false"/>
           <w:iCs w:val="false"/>
         </w:rPr>
-        <w:t xml:space="preserve"> (H3), </w:t>
+        <w:t xml:space="preserve"> &lt; 0.001, adj-</w:t>
+      </w:r>
+      <w:r>
+        <w:rPr>
+          <w:rFonts w:ascii="Arial" w:hAnsi="Arial"/>
+          <w:i/>
+          <w:iCs/>
+        </w:rPr>
+        <w:t>R</w:t>
+      </w:r>
+      <w:r>
+        <w:rPr>
+          <w:rFonts w:ascii="Arial" w:hAnsi="Arial"/>
+          <w:i/>
+          <w:iCs/>
+          <w:vertAlign w:val="superscript"/>
+        </w:rPr>
+        <w:t>2</w:t>
       </w:r>
       <w:r>
         <w:rPr>
@@ -2601,7 +1741,15 @@
           <w:i w:val="false"/>
           <w:iCs w:val="false"/>
         </w:rPr>
-        <w:t>the strenth of d-d relationships was</w:t>
+        <w:t xml:space="preserve"> = 0.12). Furthermore, there was no co-correlation between spatial extent and sampling effort (Pearson’s ρ = 0.03, </w:t>
+      </w:r>
+      <w:r>
+        <w:rPr>
+          <w:rFonts w:ascii="Arial" w:hAnsi="Arial"/>
+          <w:i/>
+          <w:iCs/>
+        </w:rPr>
+        <w:t>P</w:t>
       </w:r>
       <w:r>
         <w:rPr>
@@ -2609,7 +1757,15 @@
           <w:i w:val="false"/>
           <w:iCs w:val="false"/>
         </w:rPr>
-        <w:t xml:space="preserve"> significantly and positively related to the (log) spatial extent of studies, </w:t>
+        <w:t xml:space="preserve"> = 0.64), confirming that the positive relationship described previously is not confounded by larger scale studies having greater sampling effort. Furthermore, when we included sampling effort alongside spatial extent as a model covariate, the fitted relationship between Mantel coefficients and spatial extent did not change  (slope = 0.016, </w:t>
+      </w:r>
+      <w:r>
+        <w:rPr>
+          <w:rFonts w:ascii="Arial" w:hAnsi="Arial"/>
+          <w:i/>
+          <w:iCs/>
+        </w:rPr>
+        <w:t xml:space="preserve">P &lt; </w:t>
       </w:r>
       <w:r>
         <w:rPr>
@@ -2617,7 +1773,24 @@
           <w:i w:val="false"/>
           <w:iCs w:val="false"/>
         </w:rPr>
-        <w:t>albeit weakly</w:t>
+        <w:t>0.001, adj-</w:t>
+      </w:r>
+      <w:r>
+        <w:rPr>
+          <w:rFonts w:ascii="Arial" w:hAnsi="Arial"/>
+          <w:i/>
+          <w:iCs/>
+        </w:rPr>
+        <w:t>R</w:t>
+      </w:r>
+      <w:r>
+        <w:rPr>
+          <w:rFonts w:ascii="Arial" w:hAnsi="Arial"/>
+          <w:i/>
+          <w:iCs/>
+          <w:vertAlign w:val="superscript"/>
+        </w:rPr>
+        <w:t>2</w:t>
       </w:r>
       <w:r>
         <w:rPr>
@@ -2625,13 +1798,134 @@
           <w:i w:val="false"/>
           <w:iCs w:val="false"/>
         </w:rPr>
-        <w:t xml:space="preserve"> (slope = 0.016, </w:t>
-      </w:r>
-      <w:r>
-        <w:rPr>
-          <w:rFonts w:ascii="Arial" w:hAnsi="Arial"/>
+        <w:t xml:space="preserve"> = 0.13).</w:t>
+      </w:r>
+    </w:p>
+    <w:p>
+      <w:pPr>
+        <w:pStyle w:val="Normal"/>
+        <w:spacing w:lineRule="auto" w:line="480"/>
+        <w:jc w:val="both"/>
+        <w:rPr>
+          <w:rFonts w:ascii="Arial" w:hAnsi="Arial"/>
+          <w:i/>
           <w:i/>
           <w:iCs/>
+        </w:rPr>
+      </w:pPr>
+      <w:r>
+        <w:rPr>
+          <w:rFonts w:ascii="Arial" w:hAnsi="Arial"/>
+          <w:i/>
+          <w:iCs/>
+        </w:rPr>
+      </w:r>
+    </w:p>
+    <w:p>
+      <w:pPr>
+        <w:pStyle w:val="Normal"/>
+        <w:spacing w:lineRule="auto" w:line="480"/>
+        <w:jc w:val="both"/>
+        <w:rPr/>
+      </w:pPr>
+      <w:commentRangeStart w:id="5"/>
+      <w:r>
+        <w:rPr>
+          <w:rFonts w:ascii="Arial" w:hAnsi="Arial"/>
+          <w:i/>
+          <w:iCs/>
+        </w:rPr>
+        <w:t>Influence of Methodology on Distance-Decay Relationships</w:t>
+      </w:r>
+      <w:commentRangeEnd w:id="5"/>
+      <w:r>
+        <w:commentReference w:id="5"/>
+      </w:r>
+      <w:r>
+        <w:rPr>
+          <w:rFonts w:ascii="Arial" w:hAnsi="Arial"/>
+          <w:i/>
+          <w:iCs/>
+        </w:rPr>
+      </w:r>
+    </w:p>
+    <w:p>
+      <w:pPr>
+        <w:pStyle w:val="Normal"/>
+        <w:spacing w:lineRule="auto" w:line="480"/>
+        <w:jc w:val="both"/>
+        <w:rPr/>
+      </w:pPr>
+      <w:r>
+        <w:rPr>
+          <w:rFonts w:ascii="Arial" w:hAnsi="Arial"/>
+        </w:rPr>
+        <w:t xml:space="preserve">We also tested whether specific methodological differences (relating to community characterisation method, sampling depth, and community (dis)similarity index) between studies could explain variability in microbial d-d relationships. </w:t>
+      </w:r>
+      <w:r>
+        <w:rPr>
+          <w:rFonts w:ascii="Arial" w:hAnsi="Arial"/>
+        </w:rPr>
+        <w:t>To test our hypothesis that high-resolution community quantification methods would result in stronger d-d relationships (H</w:t>
+      </w:r>
+      <w:r>
+        <w:rPr>
+          <w:rFonts w:ascii="Arial" w:hAnsi="Arial"/>
+          <w:vertAlign w:val="subscript"/>
+        </w:rPr>
+        <w:t>4</w:t>
+      </w:r>
+      <w:r>
+        <w:rPr>
+          <w:rFonts w:ascii="Arial" w:hAnsi="Arial"/>
+          <w:position w:val="0"/>
+          <w:sz w:val="24"/>
+          <w:vertAlign w:val="baseline"/>
+        </w:rPr>
+        <w:t xml:space="preserve">), d-d relationships were classified into low (morphological), intermediate (fingerprinting), and high (sequencing) resolution. Our dataset revealed that the majority of d-d relationships were based on </w:t>
+      </w:r>
+      <w:r>
+        <w:rPr>
+          <w:rFonts w:ascii="Arial" w:hAnsi="Arial"/>
+          <w:position w:val="0"/>
+          <w:sz w:val="24"/>
+          <w:vertAlign w:val="baseline"/>
+        </w:rPr>
+        <w:t>high-resolution sequencing (n = 197), whereas fewer were based on intermediate resolution fingerprinting approaches (n = 76), and low resolution morphological surveys (n = 14).</w:t>
+      </w:r>
+      <w:r>
+        <w:rPr>
+          <w:rFonts w:ascii="Arial" w:hAnsi="Arial"/>
+          <w:position w:val="0"/>
+          <w:sz w:val="24"/>
+          <w:vertAlign w:val="baseline"/>
+        </w:rPr>
+        <w:t xml:space="preserve"> In contrast to our hypothesis, we found no significant differences between different resolution approaches (F</w:t>
+      </w:r>
+      <w:r>
+        <w:rPr>
+          <w:rFonts w:ascii="Arial" w:hAnsi="Arial"/>
+          <w:vertAlign w:val="subscript"/>
+        </w:rPr>
+        <w:t>2, 284</w:t>
+      </w:r>
+      <w:r>
+        <w:rPr>
+          <w:rFonts w:ascii="Arial" w:hAnsi="Arial"/>
+          <w:position w:val="0"/>
+          <w:sz w:val="24"/>
+          <w:vertAlign w:val="baseline"/>
+        </w:rPr>
+        <w:t xml:space="preserve"> = 0.47, </w:t>
+      </w:r>
+      <w:r>
+        <w:rPr>
+          <w:rFonts w:ascii="Arial" w:hAnsi="Arial"/>
+          <w:i/>
+          <w:iCs/>
+          <w:position w:val="0"/>
+          <w:sz w:val="24"/>
+          <w:vertAlign w:val="baseline"/>
         </w:rPr>
         <w:t>P</w:t>
       </w:r>
@@ -2640,8 +1934,239 @@
           <w:rFonts w:ascii="Arial" w:hAnsi="Arial"/>
           <w:i w:val="false"/>
           <w:iCs w:val="false"/>
-        </w:rPr>
-        <w:t xml:space="preserve"> &lt; 0.001, adj-</w:t>
+          <w:position w:val="0"/>
+          <w:sz w:val="24"/>
+          <w:vertAlign w:val="baseline"/>
+        </w:rPr>
+        <w:t xml:space="preserve"> = 0.62; </w:t>
+      </w:r>
+      <w:r>
+        <w:rPr>
+          <w:rFonts w:ascii="Arial" w:hAnsi="Arial"/>
+          <w:i w:val="false"/>
+          <w:iCs w:val="false"/>
+          <w:position w:val="0"/>
+          <w:sz w:val="24"/>
+          <w:vertAlign w:val="baseline"/>
+        </w:rPr>
+        <w:t>Fig. 2A</w:t>
+      </w:r>
+      <w:r>
+        <w:rPr>
+          <w:rFonts w:ascii="Arial" w:hAnsi="Arial"/>
+          <w:position w:val="0"/>
+          <w:sz w:val="24"/>
+          <w:vertAlign w:val="baseline"/>
+        </w:rPr>
+        <w:t>).</w:t>
+      </w:r>
+      <w:r>
+        <w:rPr>
+          <w:rFonts w:ascii="Arial" w:hAnsi="Arial"/>
+        </w:rPr>
+        <w:t xml:space="preserve"> However, when only statistically significant </w:t>
+      </w:r>
+      <w:r>
+        <w:rPr>
+          <w:rFonts w:ascii="Arial" w:hAnsi="Arial"/>
+        </w:rPr>
+        <w:t>d-d relationships</w:t>
+      </w:r>
+      <w:r>
+        <w:rPr>
+          <w:rFonts w:ascii="Arial" w:hAnsi="Arial"/>
+        </w:rPr>
+        <w:t xml:space="preserve"> were examined (Fig. 2B), </w:t>
+      </w:r>
+      <w:r>
+        <w:rPr>
+          <w:rFonts w:ascii="Arial" w:hAnsi="Arial"/>
+        </w:rPr>
+        <w:t>near significant differences were found (F</w:t>
+      </w:r>
+      <w:r>
+        <w:rPr>
+          <w:rFonts w:ascii="Arial" w:hAnsi="Arial"/>
+          <w:vertAlign w:val="subscript"/>
+        </w:rPr>
+        <w:t>2, 175</w:t>
+      </w:r>
+      <w:r>
+        <w:rPr>
+          <w:rFonts w:ascii="Arial" w:hAnsi="Arial"/>
+          <w:position w:val="0"/>
+          <w:sz w:val="24"/>
+          <w:vertAlign w:val="baseline"/>
+        </w:rPr>
+        <w:t xml:space="preserve"> = 2.73, </w:t>
+      </w:r>
+      <w:r>
+        <w:rPr>
+          <w:rFonts w:ascii="Arial" w:hAnsi="Arial"/>
+          <w:i/>
+          <w:iCs/>
+          <w:position w:val="0"/>
+          <w:sz w:val="24"/>
+          <w:vertAlign w:val="baseline"/>
+        </w:rPr>
+        <w:t>P</w:t>
+      </w:r>
+      <w:r>
+        <w:rPr>
+          <w:rFonts w:ascii="Arial" w:hAnsi="Arial"/>
+          <w:i w:val="false"/>
+          <w:iCs w:val="false"/>
+          <w:position w:val="0"/>
+          <w:sz w:val="24"/>
+          <w:vertAlign w:val="baseline"/>
+        </w:rPr>
+        <w:t xml:space="preserve"> = 0.07</w:t>
+      </w:r>
+      <w:r>
+        <w:rPr>
+          <w:rFonts w:ascii="Arial" w:hAnsi="Arial"/>
+        </w:rPr>
+        <w:t xml:space="preserve">), with high-resolution approaches yielding marginally significantly </w:t>
+      </w:r>
+      <w:r>
+        <w:rPr>
+          <w:rFonts w:ascii="Arial" w:hAnsi="Arial"/>
+        </w:rPr>
+        <w:t>stronger</w:t>
+      </w:r>
+      <w:r>
+        <w:rPr>
+          <w:rFonts w:ascii="Arial" w:hAnsi="Arial"/>
+        </w:rPr>
+        <w:t xml:space="preserve"> d-d relationships than intermediate resolution methods (Tukey HSD; </w:t>
+      </w:r>
+      <w:r>
+        <w:rPr>
+          <w:rFonts w:ascii="Arial" w:hAnsi="Arial"/>
+          <w:i/>
+          <w:iCs/>
+        </w:rPr>
+        <w:t>P</w:t>
+      </w:r>
+      <w:r>
+        <w:rPr>
+          <w:rFonts w:ascii="Arial" w:hAnsi="Arial"/>
+          <w:i w:val="false"/>
+          <w:iCs w:val="false"/>
+        </w:rPr>
+        <w:t xml:space="preserve"> = </w:t>
+      </w:r>
+      <w:r>
+        <w:rPr>
+          <w:rFonts w:ascii="Arial" w:hAnsi="Arial"/>
+          <w:i w:val="false"/>
+          <w:iCs w:val="false"/>
+        </w:rPr>
+        <w:t>0.06)</w:t>
+      </w:r>
+      <w:r>
+        <w:rPr>
+          <w:rFonts w:ascii="Arial" w:hAnsi="Arial"/>
+        </w:rPr>
+        <w:t xml:space="preserve">, but not low resolution methods </w:t>
+      </w:r>
+      <w:r>
+        <w:rPr>
+          <w:rFonts w:ascii="Arial" w:hAnsi="Arial"/>
+        </w:rPr>
+        <w:t xml:space="preserve">(Tukey HSD; </w:t>
+      </w:r>
+      <w:r>
+        <w:rPr>
+          <w:rFonts w:ascii="Arial" w:hAnsi="Arial"/>
+          <w:i/>
+          <w:iCs/>
+        </w:rPr>
+        <w:t>P</w:t>
+      </w:r>
+      <w:r>
+        <w:rPr>
+          <w:rFonts w:ascii="Arial" w:hAnsi="Arial"/>
+          <w:i w:val="false"/>
+          <w:iCs w:val="false"/>
+        </w:rPr>
+        <w:t xml:space="preserve"> = 0.99).</w:t>
+      </w:r>
+    </w:p>
+    <w:p>
+      <w:pPr>
+        <w:pStyle w:val="Normal"/>
+        <w:spacing w:lineRule="auto" w:line="480"/>
+        <w:jc w:val="both"/>
+        <w:rPr>
+          <w:rFonts w:ascii="Arial" w:hAnsi="Arial"/>
+        </w:rPr>
+      </w:pPr>
+      <w:r>
+        <w:rPr/>
+      </w:r>
+    </w:p>
+    <w:p>
+      <w:pPr>
+        <w:pStyle w:val="Normal"/>
+        <w:spacing w:lineRule="auto" w:line="480"/>
+        <w:jc w:val="both"/>
+        <w:rPr/>
+      </w:pPr>
+      <w:r>
+        <w:rPr>
+          <w:rFonts w:ascii="Arial" w:hAnsi="Arial"/>
+        </w:rPr>
+        <w:t>In partial support of our hypothesis that higher sampling depth studies would result in stronger d-d relationships (H</w:t>
+      </w:r>
+      <w:r>
+        <w:rPr>
+          <w:rFonts w:ascii="Arial" w:hAnsi="Arial"/>
+          <w:vertAlign w:val="subscript"/>
+        </w:rPr>
+        <w:t>5</w:t>
+      </w:r>
+      <w:r>
+        <w:rPr>
+          <w:rFonts w:ascii="Arial" w:hAnsi="Arial"/>
+        </w:rPr>
+        <w:t xml:space="preserve">), a weak but significant relationship between (log) </w:t>
+      </w:r>
+      <w:commentRangeStart w:id="6"/>
+      <w:r>
+        <w:rPr>
+          <w:rFonts w:ascii="Arial" w:hAnsi="Arial"/>
+        </w:rPr>
+        <w:t>sampling depth</w:t>
+      </w:r>
+      <w:r>
+        <w:rPr>
+          <w:rFonts w:ascii="Arial" w:hAnsi="Arial"/>
+        </w:rPr>
+      </w:r>
+      <w:commentRangeEnd w:id="6"/>
+      <w:r>
+        <w:commentReference w:id="6"/>
+      </w:r>
+      <w:r>
+        <w:rPr>
+          <w:rFonts w:ascii="Arial" w:hAnsi="Arial"/>
+        </w:rPr>
+        <w:t xml:space="preserve"> and Mantel coefficients was detected (Fig. S2; slope = 0.02, </w:t>
+      </w:r>
+      <w:r>
+        <w:rPr>
+          <w:rFonts w:ascii="Arial" w:hAnsi="Arial"/>
+          <w:i/>
+          <w:iCs/>
+        </w:rPr>
+        <w:t xml:space="preserve">P </w:t>
+      </w:r>
+      <w:r>
+        <w:rPr>
+          <w:rFonts w:ascii="Arial" w:hAnsi="Arial"/>
+        </w:rPr>
+        <w:t>&lt; 0.05, adj-</w:t>
       </w:r>
       <w:r>
         <w:rPr>
@@ -2663,18 +2188,8 @@
       <w:r>
         <w:rPr>
           <w:rFonts w:ascii="Arial" w:hAnsi="Arial"/>
-          <w:i w:val="false"/>
-          <w:iCs w:val="false"/>
-        </w:rPr>
-        <w:t xml:space="preserve"> = 0.12). </w:t>
-      </w:r>
-      <w:r>
-        <w:rPr>
-          <w:rFonts w:ascii="Arial" w:hAnsi="Arial"/>
-          <w:i w:val="false"/>
-          <w:iCs w:val="false"/>
-        </w:rPr>
-        <w:t xml:space="preserve">Furthermore, there was no co-correlation between spatial extent and sampling effort (Pearson’s ρ = 0.03, </w:t>
+        </w:rPr>
+        <w:t xml:space="preserve"> = 0.02). As with our examination of spatial extent, we tested whether this relationship was independent of sampling effort. Sampling depth was not correlated with sampling effort (Pearson’s ρ = 0.03, </w:t>
       </w:r>
       <w:r>
         <w:rPr>
@@ -2687,330 +2202,20 @@
       <w:r>
         <w:rPr>
           <w:rFonts w:ascii="Arial" w:hAnsi="Arial"/>
-          <w:i w:val="false"/>
-          <w:iCs w:val="false"/>
-        </w:rPr>
-        <w:t xml:space="preserve"> = 0.64), confirming that the positive relationship described previously is not confounded by larger scale studies having greater sampling effort. </w:t>
-      </w:r>
-      <w:r>
-        <w:rPr>
-          <w:rFonts w:ascii="Arial" w:hAnsi="Arial"/>
-          <w:i w:val="false"/>
-          <w:iCs w:val="false"/>
-        </w:rPr>
-        <w:t xml:space="preserve">Furthermore, when we included sampling effort </w:t>
-      </w:r>
-      <w:r>
-        <w:rPr>
-          <w:rFonts w:ascii="Arial" w:hAnsi="Arial"/>
-          <w:i w:val="false"/>
-          <w:iCs w:val="false"/>
-        </w:rPr>
-        <w:t>alongside spatial extent as a model covariate, the fitted relationship</w:t>
-      </w:r>
-      <w:r>
-        <w:rPr>
-          <w:rFonts w:ascii="Arial" w:hAnsi="Arial"/>
-          <w:i w:val="false"/>
-          <w:iCs w:val="false"/>
-        </w:rPr>
-        <w:t xml:space="preserve"> between Mantel coefficients and spatial extent did not change  (slope = 0.016, </w:t>
-      </w:r>
-      <w:r>
-        <w:rPr>
-          <w:rFonts w:ascii="Arial" w:hAnsi="Arial"/>
-          <w:i/>
-          <w:iCs/>
-        </w:rPr>
-        <w:t xml:space="preserve">P &lt; </w:t>
-      </w:r>
-      <w:r>
-        <w:rPr>
-          <w:rFonts w:ascii="Arial" w:hAnsi="Arial"/>
-          <w:i w:val="false"/>
-          <w:iCs w:val="false"/>
-        </w:rPr>
-        <w:t>0.001, adj-</w:t>
-      </w:r>
-      <w:r>
-        <w:rPr>
-          <w:rFonts w:ascii="Arial" w:hAnsi="Arial"/>
-          <w:i/>
-          <w:iCs/>
-        </w:rPr>
-        <w:t>R</w:t>
-      </w:r>
-      <w:r>
-        <w:rPr>
-          <w:rFonts w:ascii="Arial" w:hAnsi="Arial"/>
-          <w:i/>
-          <w:iCs/>
-          <w:vertAlign w:val="superscript"/>
-        </w:rPr>
-        <w:t>2</w:t>
-      </w:r>
-      <w:r>
-        <w:rPr>
-          <w:rFonts w:ascii="Arial" w:hAnsi="Arial"/>
-          <w:i w:val="false"/>
-          <w:iCs w:val="false"/>
-        </w:rPr>
-        <w:t xml:space="preserve"> = 0.13).</w:t>
-      </w:r>
-    </w:p>
-    <w:p>
-      <w:pPr>
-        <w:pStyle w:val="Normal"/>
-        <w:spacing w:lineRule="auto" w:line="480"/>
-        <w:jc w:val="both"/>
-        <w:rPr>
-          <w:rFonts w:ascii="Arial" w:hAnsi="Arial"/>
-          <w:i/>
-          <w:i/>
-          <w:iCs/>
-        </w:rPr>
-      </w:pPr>
-      <w:r>
-        <w:rPr>
-          <w:rFonts w:ascii="Arial" w:hAnsi="Arial"/>
-          <w:i/>
-          <w:iCs/>
-        </w:rPr>
-      </w:r>
-    </w:p>
-    <w:p>
-      <w:pPr>
-        <w:pStyle w:val="Normal"/>
-        <w:spacing w:lineRule="auto" w:line="480"/>
-        <w:jc w:val="both"/>
-        <w:rPr/>
-      </w:pPr>
-      <w:commentRangeStart w:id="5"/>
-      <w:r>
-        <w:rPr>
-          <w:rFonts w:ascii="Arial" w:hAnsi="Arial"/>
-          <w:i/>
-          <w:iCs/>
-        </w:rPr>
-        <w:t>Influence of Methodology on Distance-Decay Relationships</w:t>
-      </w:r>
-      <w:commentRangeEnd w:id="5"/>
-      <w:r>
-        <w:commentReference w:id="5"/>
-      </w:r>
-      <w:r>
-        <w:rPr>
-          <w:rFonts w:ascii="Arial" w:hAnsi="Arial"/>
-          <w:i/>
-          <w:iCs/>
-        </w:rPr>
-      </w:r>
-    </w:p>
-    <w:p>
-      <w:pPr>
-        <w:pStyle w:val="Normal"/>
-        <w:spacing w:lineRule="auto" w:line="480"/>
-        <w:jc w:val="both"/>
-        <w:rPr/>
-      </w:pPr>
-      <w:r>
-        <w:rPr>
-          <w:rFonts w:ascii="Arial" w:hAnsi="Arial"/>
-        </w:rPr>
-        <w:t xml:space="preserve">We also tested whether specific methodological differences (relating to community characterisation method, sampling depth, and community (dis)similarity index) between studies could explain variability in microbial d-d relationships. </w:t>
-      </w:r>
-      <w:commentRangeStart w:id="6"/>
-      <w:r>
-        <w:rPr>
-          <w:rFonts w:ascii="Arial" w:hAnsi="Arial"/>
-        </w:rPr>
-        <w:t xml:space="preserve">To test whether methods of different </w:t>
-      </w:r>
-      <w:commentRangeEnd w:id="6"/>
-      <w:r>
-        <w:commentReference w:id="6"/>
-      </w:r>
-      <w:r>
-        <w:rPr>
-          <w:rFonts w:ascii="Arial" w:hAnsi="Arial"/>
-        </w:rPr>
-      </w:r>
-    </w:p>
-    <w:p>
-      <w:pPr>
-        <w:pStyle w:val="Normal"/>
-        <w:spacing w:lineRule="auto" w:line="480"/>
-        <w:jc w:val="both"/>
-        <w:rPr>
-          <w:rFonts w:ascii="Arial" w:hAnsi="Arial"/>
-        </w:rPr>
-      </w:pPr>
-      <w:r>
-        <w:rPr/>
-      </w:r>
-    </w:p>
-    <w:p>
-      <w:pPr>
-        <w:pStyle w:val="Normal"/>
-        <w:spacing w:lineRule="auto" w:line="480"/>
-        <w:jc w:val="both"/>
-        <w:rPr/>
-      </w:pPr>
-      <w:r>
-        <w:rPr>
-          <w:rFonts w:ascii="Arial" w:hAnsi="Arial"/>
-        </w:rPr>
-        <w:t xml:space="preserve">Studies were classified into “high-throughout sequencing” (HTS), “fingerprinting”, or “other” according to the method used to quantify microbial community composition. Within our dataset, high-throughput sequencing was the most frequently used approach to quantifying microbial communities (n = 174), ahead of fingerprinting (n = 76), and other approaches (n = 37). In disagreement with our hypothesis (H4), HTS did not result in stronger d-d relationships, as Mantel coefficients did not significantly differ across community quantification methods (Figure 2A; </w:t>
-      </w:r>
-      <w:r>
-        <w:rPr>
-          <w:rFonts w:ascii="Arial" w:hAnsi="Arial"/>
-          <w:i/>
-          <w:iCs/>
-        </w:rPr>
-        <w:t>F</w:t>
-      </w:r>
-      <w:r>
-        <w:rPr>
-          <w:rFonts w:ascii="Arial" w:hAnsi="Arial"/>
-          <w:vertAlign w:val="subscript"/>
-        </w:rPr>
-        <w:t>2, 284</w:t>
-      </w:r>
-      <w:r>
-        <w:rPr>
-          <w:rFonts w:ascii="Arial" w:hAnsi="Arial"/>
-        </w:rPr>
-        <w:t xml:space="preserve"> = 0.19, </w:t>
-      </w:r>
-      <w:r>
-        <w:rPr>
-          <w:rFonts w:ascii="Arial" w:hAnsi="Arial"/>
-          <w:i/>
-          <w:iCs/>
-        </w:rPr>
-        <w:t>P</w:t>
-      </w:r>
-      <w:r>
-        <w:rPr>
-          <w:rFonts w:ascii="Arial" w:hAnsi="Arial"/>
-        </w:rPr>
-        <w:t xml:space="preserve"> = 0.83). However, when only statistically significant (alpha = 0.05) Mantel coefficients were examined (Fig. 2B), high-throughput sequencing based studies showed higher Mantel coefficients, approaching statistical significance (</w:t>
-      </w:r>
-      <w:r>
-        <w:rPr>
-          <w:rFonts w:ascii="Arial" w:hAnsi="Arial"/>
-          <w:i/>
-          <w:iCs/>
-        </w:rPr>
-        <w:t>F</w:t>
-      </w:r>
-      <w:r>
-        <w:rPr>
-          <w:rFonts w:ascii="Arial" w:hAnsi="Arial"/>
-          <w:vertAlign w:val="subscript"/>
-        </w:rPr>
-        <w:t>2, 175</w:t>
-      </w:r>
-      <w:r>
-        <w:rPr>
-          <w:rFonts w:ascii="Arial" w:hAnsi="Arial"/>
-        </w:rPr>
-        <w:t xml:space="preserve"> = 2.73, </w:t>
-      </w:r>
-      <w:r>
-        <w:rPr>
-          <w:rFonts w:ascii="Arial" w:hAnsi="Arial"/>
-          <w:i/>
-          <w:iCs/>
-        </w:rPr>
-        <w:t>P</w:t>
-      </w:r>
-      <w:r>
-        <w:rPr>
-          <w:rFonts w:ascii="Arial" w:hAnsi="Arial"/>
-        </w:rPr>
-        <w:t xml:space="preserve"> = 0.07).</w:t>
-      </w:r>
-    </w:p>
-    <w:p>
-      <w:pPr>
-        <w:pStyle w:val="Normal"/>
-        <w:spacing w:lineRule="auto" w:line="480"/>
-        <w:jc w:val="both"/>
-        <w:rPr>
-          <w:rFonts w:ascii="Arial" w:hAnsi="Arial"/>
-        </w:rPr>
-      </w:pPr>
-      <w:r>
-        <w:rPr>
-          <w:rFonts w:ascii="Arial" w:hAnsi="Arial"/>
-        </w:rPr>
-      </w:r>
-    </w:p>
-    <w:p>
-      <w:pPr>
-        <w:pStyle w:val="Normal"/>
-        <w:spacing w:lineRule="auto" w:line="480"/>
-        <w:jc w:val="both"/>
-        <w:rPr/>
-      </w:pPr>
-      <w:r>
-        <w:rPr>
-          <w:rFonts w:ascii="Arial" w:hAnsi="Arial"/>
-        </w:rPr>
-        <w:t xml:space="preserve">In partial support of our hypothesis that higher sampling depth studies would result in stronger d-d relationships (H5), a weak but significant relationship between (log) sampling depth and Mantel coefficients was detected (Fig. S2; slope = 0.02, </w:t>
-      </w:r>
-      <w:r>
-        <w:rPr>
-          <w:rFonts w:ascii="Arial" w:hAnsi="Arial"/>
-          <w:i/>
-          <w:iCs/>
-        </w:rPr>
-        <w:t xml:space="preserve">P </w:t>
-      </w:r>
-      <w:r>
-        <w:rPr>
-          <w:rFonts w:ascii="Arial" w:hAnsi="Arial"/>
-        </w:rPr>
-        <w:t>&lt; 0.05, adj-</w:t>
-      </w:r>
-      <w:r>
-        <w:rPr>
-          <w:rFonts w:ascii="Arial" w:hAnsi="Arial"/>
-          <w:i/>
-          <w:iCs/>
-        </w:rPr>
-        <w:t>R</w:t>
-      </w:r>
-      <w:r>
-        <w:rPr>
-          <w:rFonts w:ascii="Arial" w:hAnsi="Arial"/>
-          <w:i/>
-          <w:iCs/>
-          <w:vertAlign w:val="superscript"/>
-        </w:rPr>
-        <w:t>2</w:t>
-      </w:r>
-      <w:r>
-        <w:rPr>
-          <w:rFonts w:ascii="Arial" w:hAnsi="Arial"/>
-        </w:rPr>
-        <w:t xml:space="preserve"> = 0.02). As with our examination of spatial extent, we tested whether this relationship was independent of sampling effort. Sampling depth was not correlated with sampling effort (Pearson’s ρ = 0.03, </w:t>
-      </w:r>
-      <w:r>
-        <w:rPr>
-          <w:rFonts w:ascii="Arial" w:hAnsi="Arial"/>
-          <w:i/>
-          <w:iCs/>
-        </w:rPr>
-        <w:t>P</w:t>
-      </w:r>
-      <w:r>
-        <w:rPr>
-          <w:rFonts w:ascii="Arial" w:hAnsi="Arial"/>
-        </w:rPr>
-        <w:t xml:space="preserve"> = 0.64), suggesting that these variables are not confounding. Furthermore, including sampling effort alongside sampling depth as a model covariate did not change the modeled relationship between Mantel coefficient and sampling depth (slope = 0.02, </w:t>
+        </w:rPr>
+        <w:t xml:space="preserve"> = 0.64), suggesting that these variables are not confounding. Furthermore, including sampling effort alongside sampling depth as a model covariate </w:t>
+      </w:r>
+      <w:r>
+        <w:rPr>
+          <w:rFonts w:ascii="Arial" w:hAnsi="Arial"/>
+        </w:rPr>
+        <w:t>had little effect on the fitted relationship between Mantel coefficients and sample coverage (</w:t>
+      </w:r>
+      <w:r>
+        <w:rPr>
+          <w:rFonts w:ascii="Arial" w:hAnsi="Arial"/>
+        </w:rPr>
+        <w:t xml:space="preserve">slope = 0.02, </w:t>
       </w:r>
       <w:r>
         <w:rPr>
@@ -3090,7 +2295,306 @@
         <w:rPr>
           <w:rFonts w:ascii="Arial" w:hAnsi="Arial"/>
         </w:rPr>
-        <w:t>Finally, we examined whether different community (dis)similarity indices resulted in consistently stronger or weaker Mantel coefficients (H6). We recorded 16 different metrics within our dataset, yet 80% of d-d relationships were calculated with only 4 metrics (Bray-Curtis, Unifrac, Sorensen, and Jaccard).</w:t>
+        <w:t>Finally, we examined whether different community (dis)similarity indices resulted in consistently stronger or weaker Mantel coefficients (H</w:t>
+      </w:r>
+      <w:r>
+        <w:rPr>
+          <w:rFonts w:ascii="Arial" w:hAnsi="Arial"/>
+          <w:vertAlign w:val="subscript"/>
+        </w:rPr>
+        <w:t>6</w:t>
+      </w:r>
+      <w:r>
+        <w:rPr>
+          <w:rFonts w:ascii="Arial" w:hAnsi="Arial"/>
+        </w:rPr>
+        <w:t xml:space="preserve">). </w:t>
+      </w:r>
+      <w:r>
+        <w:rPr>
+          <w:rFonts w:ascii="Arial" w:hAnsi="Arial"/>
+        </w:rPr>
+        <w:t xml:space="preserve">The d-d relationships within our dataset featured 16 different similarity metrics, although </w:t>
+      </w:r>
+      <w:r>
+        <w:rPr>
+          <w:rFonts w:ascii="Arial" w:hAnsi="Arial"/>
+        </w:rPr>
+        <w:t xml:space="preserve">80% of </w:t>
+      </w:r>
+      <w:r>
+        <w:rPr>
+          <w:rFonts w:ascii="Arial" w:hAnsi="Arial"/>
+        </w:rPr>
+        <w:t xml:space="preserve">these </w:t>
+      </w:r>
+      <w:r>
+        <w:rPr>
+          <w:rFonts w:ascii="Arial" w:hAnsi="Arial"/>
+        </w:rPr>
+        <w:t xml:space="preserve">d-d relationships were calculated with only 4 metrics (Bray-Curtis, Unifrac, Sorensen, and Jaccard). </w:t>
+      </w:r>
+      <w:r>
+        <w:rPr>
+          <w:rFonts w:ascii="Arial" w:hAnsi="Arial"/>
+        </w:rPr>
+        <w:t>In support of our hypothesis (H</w:t>
+      </w:r>
+      <w:r>
+        <w:rPr>
+          <w:rFonts w:ascii="Arial" w:hAnsi="Arial"/>
+          <w:vertAlign w:val="subscript"/>
+        </w:rPr>
+        <w:t>6</w:t>
+      </w:r>
+      <w:r>
+        <w:rPr>
+          <w:rFonts w:ascii="Arial" w:hAnsi="Arial"/>
+          <w:position w:val="0"/>
+          <w:sz w:val="24"/>
+          <w:vertAlign w:val="baseline"/>
+        </w:rPr>
+        <w:t xml:space="preserve">), </w:t>
+      </w:r>
+      <w:r>
+        <w:rPr>
+          <w:rFonts w:ascii="Arial" w:hAnsi="Arial"/>
+        </w:rPr>
+        <w:t xml:space="preserve">significant differences were detected between </w:t>
+      </w:r>
+      <w:r>
+        <w:rPr>
+          <w:rFonts w:ascii="Arial" w:hAnsi="Arial"/>
+        </w:rPr>
+        <w:t xml:space="preserve">types of </w:t>
+      </w:r>
+      <w:r>
+        <w:rPr>
+          <w:rFonts w:ascii="Arial" w:hAnsi="Arial"/>
+        </w:rPr>
+        <w:t xml:space="preserve">dissimilarity </w:t>
+      </w:r>
+      <w:r>
+        <w:rPr>
+          <w:rFonts w:ascii="Arial" w:hAnsi="Arial"/>
+        </w:rPr>
+        <w:t xml:space="preserve">metrics  (Fig. </w:t>
+      </w:r>
+      <w:commentRangeStart w:id="7"/>
+      <w:r>
+        <w:rPr>
+          <w:rFonts w:ascii="Arial" w:hAnsi="Arial"/>
+        </w:rPr>
+        <w:t>3A</w:t>
+      </w:r>
+      <w:r>
+        <w:rPr>
+          <w:rFonts w:ascii="Arial" w:hAnsi="Arial"/>
+        </w:rPr>
+      </w:r>
+      <w:commentRangeEnd w:id="7"/>
+      <w:r>
+        <w:commentReference w:id="7"/>
+      </w:r>
+      <w:r>
+        <w:rPr>
+          <w:rFonts w:ascii="Arial" w:hAnsi="Arial"/>
+        </w:rPr>
+        <w:t xml:space="preserve">; </w:t>
+      </w:r>
+      <w:r>
+        <w:rPr>
+          <w:rFonts w:ascii="Arial" w:hAnsi="Arial"/>
+          <w:i/>
+          <w:iCs/>
+        </w:rPr>
+        <w:t>F</w:t>
+      </w:r>
+      <w:r>
+        <w:rPr>
+          <w:rFonts w:ascii="Arial" w:hAnsi="Arial"/>
+          <w:vertAlign w:val="subscript"/>
+        </w:rPr>
+        <w:t>2, 284</w:t>
+      </w:r>
+      <w:r>
+        <w:rPr>
+          <w:rFonts w:ascii="Arial" w:hAnsi="Arial"/>
+        </w:rPr>
+        <w:t xml:space="preserve"> = 5.41, </w:t>
+      </w:r>
+      <w:r>
+        <w:rPr>
+          <w:rFonts w:ascii="Arial" w:hAnsi="Arial"/>
+          <w:i/>
+          <w:iCs/>
+        </w:rPr>
+        <w:t>P</w:t>
+      </w:r>
+      <w:r>
+        <w:rPr>
+          <w:rFonts w:ascii="Arial" w:hAnsi="Arial"/>
+        </w:rPr>
+        <w:t xml:space="preserve"> &lt; 0.01). As predicted, Tukey HSD tests showed that d-d relationships based on phylogenetic indices were significantly weaker than those based on quantitative (</w:t>
+      </w:r>
+      <w:r>
+        <w:rPr>
+          <w:rFonts w:ascii="Arial" w:hAnsi="Arial"/>
+          <w:i/>
+          <w:iCs/>
+        </w:rPr>
+        <w:t>P</w:t>
+      </w:r>
+      <w:r>
+        <w:rPr>
+          <w:rFonts w:ascii="Arial" w:hAnsi="Arial"/>
+          <w:i w:val="false"/>
+          <w:iCs w:val="false"/>
+        </w:rPr>
+        <w:t xml:space="preserve"> &lt; 0.01)</w:t>
+      </w:r>
+      <w:r>
+        <w:rPr>
+          <w:rFonts w:ascii="Arial" w:hAnsi="Arial"/>
+        </w:rPr>
+        <w:t xml:space="preserve"> or qualitative indices (</w:t>
+      </w:r>
+      <w:r>
+        <w:rPr>
+          <w:rFonts w:ascii="Arial" w:hAnsi="Arial"/>
+          <w:i/>
+          <w:iCs/>
+        </w:rPr>
+        <w:t>P</w:t>
+      </w:r>
+      <w:r>
+        <w:rPr>
+          <w:rFonts w:ascii="Arial" w:hAnsi="Arial"/>
+          <w:i w:val="false"/>
+          <w:iCs w:val="false"/>
+        </w:rPr>
+        <w:t xml:space="preserve"> &lt; 0.05</w:t>
+      </w:r>
+      <w:r>
+        <w:rPr>
+          <w:rFonts w:ascii="Arial" w:hAnsi="Arial"/>
+        </w:rPr>
+        <w:t xml:space="preserve">). To further characterise differences between similarity indices, we analysed differences between specific indices. </w:t>
+      </w:r>
+      <w:r>
+        <w:rPr>
+          <w:rFonts w:ascii="Arial" w:hAnsi="Arial"/>
+        </w:rPr>
+        <w:t xml:space="preserve">Several indices were excluded from this analysis as they had too few occurrences to calculate a reliable estimate of the central tendency (indices with &lt; 4 occurrences were excluded). </w:t>
+      </w:r>
+      <w:r>
+        <w:rPr>
+          <w:rFonts w:ascii="Arial" w:hAnsi="Arial"/>
+        </w:rPr>
+        <w:t>Again, significant differences were found between similarity indices</w:t>
+      </w:r>
+      <w:r>
+        <w:rPr>
+          <w:rFonts w:ascii="Arial" w:hAnsi="Arial"/>
+        </w:rPr>
+        <w:t xml:space="preserve"> (</w:t>
+      </w:r>
+      <w:r>
+        <w:rPr>
+          <w:rFonts w:ascii="Arial" w:hAnsi="Arial"/>
+          <w:i/>
+          <w:iCs/>
+        </w:rPr>
+        <w:t>F</w:t>
+      </w:r>
+      <w:r>
+        <w:rPr>
+          <w:rFonts w:ascii="Arial" w:hAnsi="Arial"/>
+          <w:vertAlign w:val="subscript"/>
+        </w:rPr>
+        <w:t>14, 271</w:t>
+      </w:r>
+      <w:r>
+        <w:rPr>
+          <w:rFonts w:ascii="Arial" w:hAnsi="Arial"/>
+        </w:rPr>
+        <w:t xml:space="preserve"> = 4.96, </w:t>
+      </w:r>
+      <w:r>
+        <w:rPr>
+          <w:rFonts w:ascii="Arial" w:hAnsi="Arial"/>
+          <w:i/>
+          <w:iCs/>
+        </w:rPr>
+        <w:t>P</w:t>
+      </w:r>
+      <w:r>
+        <w:rPr>
+          <w:rFonts w:ascii="Arial" w:hAnsi="Arial"/>
+        </w:rPr>
+        <w:t xml:space="preserve"> &lt; 0.001). Tukey HSD tests showed</w:t>
+      </w:r>
+      <w:commentRangeStart w:id="8"/>
+      <w:r>
+        <w:rPr>
+          <w:rFonts w:ascii="Arial" w:hAnsi="Arial"/>
+        </w:rPr>
+        <w:t xml:space="preserve"> Mantel coefficients </w:t>
+      </w:r>
+      <w:r>
+        <w:rPr>
+          <w:rFonts w:ascii="Arial" w:hAnsi="Arial"/>
+        </w:rPr>
+      </w:r>
+      <w:commentRangeEnd w:id="8"/>
+      <w:r>
+        <w:commentReference w:id="8"/>
+      </w:r>
+      <w:r>
+        <w:rPr>
+          <w:rFonts w:ascii="Arial" w:hAnsi="Arial"/>
+        </w:rPr>
+        <w:t>from Raup-Crick and Unifrac indices were significantly lower than Bray-Curtis (</w:t>
+      </w:r>
+      <w:r>
+        <w:rPr>
+          <w:rFonts w:ascii="Arial" w:hAnsi="Arial"/>
+          <w:i/>
+          <w:iCs/>
+        </w:rPr>
+        <w:t>P</w:t>
+      </w:r>
+      <w:r>
+        <w:rPr>
+          <w:rFonts w:ascii="Arial" w:hAnsi="Arial"/>
+        </w:rPr>
+        <w:t xml:space="preserve"> &lt; 0.01 in each case, Fig. 3A), whilst Sørensen based </w:t>
+      </w:r>
+      <w:r>
+        <w:rPr>
+          <w:rFonts w:ascii="Arial" w:hAnsi="Arial"/>
+        </w:rPr>
+        <w:t>d-d relationships</w:t>
+      </w:r>
+      <w:r>
+        <w:rPr>
+          <w:rFonts w:ascii="Arial" w:hAnsi="Arial"/>
+        </w:rPr>
+        <w:t xml:space="preserve"> were higher than Euclidean, Raup-Crick, and Unifrac indices (</w:t>
+      </w:r>
+      <w:r>
+        <w:rPr>
+          <w:rFonts w:ascii="Arial" w:hAnsi="Arial"/>
+          <w:i/>
+          <w:iCs/>
+        </w:rPr>
+        <w:t>P</w:t>
+      </w:r>
+      <w:r>
+        <w:rPr>
+          <w:rFonts w:ascii="Arial" w:hAnsi="Arial"/>
+        </w:rPr>
+        <w:t xml:space="preserve"> &lt; 0.01 in all cases, Fig. 3A).</w:t>
       </w:r>
     </w:p>
     <w:p>
@@ -3103,136 +2607,7 @@
         </w:rPr>
       </w:pPr>
       <w:r>
-        <w:rPr>
-          <w:rFonts w:ascii="Arial" w:hAnsi="Arial"/>
-        </w:rPr>
-        <w:t>In line with H6, significant differences were detected between dissimilarity indices (</w:t>
-      </w:r>
-      <w:r>
-        <w:rPr>
-          <w:rFonts w:ascii="Arial" w:hAnsi="Arial"/>
-          <w:i/>
-          <w:iCs/>
-        </w:rPr>
-        <w:t>F</w:t>
-      </w:r>
-      <w:r>
-        <w:rPr>
-          <w:rFonts w:ascii="Arial" w:hAnsi="Arial"/>
-          <w:vertAlign w:val="subscript"/>
-        </w:rPr>
-        <w:t>14, 271</w:t>
-      </w:r>
-      <w:r>
-        <w:rPr>
-          <w:rFonts w:ascii="Arial" w:hAnsi="Arial"/>
-        </w:rPr>
-        <w:t xml:space="preserve"> = 4.96, </w:t>
-      </w:r>
-      <w:r>
-        <w:rPr>
-          <w:rFonts w:ascii="Arial" w:hAnsi="Arial"/>
-          <w:i/>
-          <w:iCs/>
-        </w:rPr>
-        <w:t>P</w:t>
-      </w:r>
-      <w:r>
-        <w:rPr>
-          <w:rFonts w:ascii="Arial" w:hAnsi="Arial"/>
-        </w:rPr>
-        <w:t xml:space="preserve"> &lt; 0.001). Several indices were excluded from this analysis as they had too few occurrences to calculate a reliable estimate of the central tendency (indices with &lt; 4 occurrences were excluded). Tukey HSD tests showed Mantel coefficients from Raup-Crick and Unifrac indices were significantly lower than Bray-Curtis (</w:t>
-      </w:r>
-      <w:r>
-        <w:rPr>
-          <w:rFonts w:ascii="Arial" w:hAnsi="Arial"/>
-          <w:i/>
-          <w:iCs/>
-        </w:rPr>
-        <w:t>P</w:t>
-      </w:r>
-      <w:r>
-        <w:rPr>
-          <w:rFonts w:ascii="Arial" w:hAnsi="Arial"/>
-        </w:rPr>
-        <w:t xml:space="preserve"> &lt; 0.01 in each case, Fig. 3A), whilst Sørensen based coefficients were higher than Euclidean, Raup-Crick, and Unifrac indices (</w:t>
-      </w:r>
-      <w:r>
-        <w:rPr>
-          <w:rFonts w:ascii="Arial" w:hAnsi="Arial"/>
-          <w:i/>
-          <w:iCs/>
-        </w:rPr>
-        <w:t>P</w:t>
-      </w:r>
-      <w:r>
-        <w:rPr>
-          <w:rFonts w:ascii="Arial" w:hAnsi="Arial"/>
-        </w:rPr>
-        <w:t xml:space="preserve"> &lt; 0.01 in all cases, Fig. 3A). Furthermore, Mantel coefficients were significantly different between index types (Fig. 3B; </w:t>
-      </w:r>
-      <w:r>
-        <w:rPr>
-          <w:rFonts w:ascii="Arial" w:hAnsi="Arial"/>
-          <w:i/>
-          <w:iCs/>
-        </w:rPr>
-        <w:t>F</w:t>
-      </w:r>
-      <w:r>
-        <w:rPr>
-          <w:rFonts w:ascii="Arial" w:hAnsi="Arial"/>
-          <w:vertAlign w:val="subscript"/>
-        </w:rPr>
-        <w:t>2, 284</w:t>
-      </w:r>
-      <w:r>
-        <w:rPr>
-          <w:rFonts w:ascii="Arial" w:hAnsi="Arial"/>
-        </w:rPr>
-        <w:t xml:space="preserve"> = 5.41, </w:t>
-      </w:r>
-      <w:r>
-        <w:rPr>
-          <w:rFonts w:ascii="Arial" w:hAnsi="Arial"/>
-          <w:i/>
-          <w:iCs/>
-        </w:rPr>
-        <w:t>P</w:t>
-      </w:r>
-      <w:r>
-        <w:rPr>
-          <w:rFonts w:ascii="Arial" w:hAnsi="Arial"/>
-        </w:rPr>
-        <w:t xml:space="preserve"> &lt; 0.01), and Tukey HSD tests showed that Mantel coefficients based on phylogenetic distances were significantly lower than both abundance (</w:t>
-      </w:r>
-      <w:r>
-        <w:rPr>
-          <w:rFonts w:ascii="Arial" w:hAnsi="Arial"/>
-          <w:i/>
-          <w:iCs/>
-        </w:rPr>
-        <w:t>P</w:t>
-      </w:r>
-      <w:r>
-        <w:rPr>
-          <w:rFonts w:ascii="Arial" w:hAnsi="Arial"/>
-        </w:rPr>
-        <w:t xml:space="preserve"> &lt; 0.01) and binary based indices (</w:t>
-      </w:r>
-      <w:r>
-        <w:rPr>
-          <w:rFonts w:ascii="Arial" w:hAnsi="Arial"/>
-          <w:i/>
-          <w:iCs/>
-        </w:rPr>
-        <w:t>P</w:t>
-      </w:r>
-      <w:r>
-        <w:rPr>
-          <w:rFonts w:ascii="Arial" w:hAnsi="Arial"/>
-        </w:rPr>
-        <w:t xml:space="preserve"> &lt; 0.05), supporting H6.</w:t>
+        <w:rPr/>
       </w:r>
     </w:p>
     <w:p>
@@ -3240,34 +2615,27 @@
         <w:pStyle w:val="Normal"/>
         <w:spacing w:lineRule="auto" w:line="480"/>
         <w:jc w:val="both"/>
-        <w:rPr>
-          <w:rFonts w:ascii="Arial" w:hAnsi="Arial"/>
-        </w:rPr>
-      </w:pPr>
-      <w:r>
-        <w:rPr>
-          <w:rFonts w:ascii="Arial" w:hAnsi="Arial"/>
-        </w:rPr>
-      </w:r>
-    </w:p>
-    <w:p>
-      <w:pPr>
-        <w:pStyle w:val="Normal"/>
-        <w:spacing w:lineRule="auto" w:line="480"/>
-        <w:jc w:val="both"/>
-        <w:rPr>
-          <w:b/>
+        <w:rPr/>
+      </w:pPr>
+      <w:commentRangeStart w:id="9"/>
+      <w:r>
+        <w:rPr>
+          <w:rFonts w:ascii="Arial" w:hAnsi="Arial"/>
           <w:b/>
           <w:bCs/>
         </w:rPr>
-      </w:pPr>
+        <w:t>Discussion</w:t>
+      </w:r>
+      <w:commentRangeEnd w:id="9"/>
+      <w:r>
+        <w:commentReference w:id="9"/>
+      </w:r>
       <w:r>
         <w:rPr>
           <w:rFonts w:ascii="Arial" w:hAnsi="Arial"/>
           <w:b/>
           <w:bCs/>
         </w:rPr>
-        <w:t>Discussion</w:t>
       </w:r>
     </w:p>
     <w:p>
@@ -3316,8 +2684,8 @@
         </w:rPr>
         <w:t xml:space="preserve">The rapid development of methods in microbial ecology has improved our ability to detect and characterise ecological patterns in microbial communities, with high-throughput sequencing (HTS) platforms able to quantify microbial communities in ever increasing detail </w:t>
       </w:r>
-      <w:bookmarkStart w:id="8" w:name="Mendeley_Bookmark_Mj8zDwFxn5"/>
-      <w:bookmarkStart w:id="9" w:name="Mendeley_Bookmark_3BXrkgx6EP"/>
+      <w:bookmarkStart w:id="8" w:name="Mendeley_Bookmark_3BXrkgx6EP"/>
+      <w:bookmarkStart w:id="9" w:name="Mendeley_Bookmark_Mj8zDwFxn5"/>
       <w:r>
         <w:rPr>
           <w:rFonts w:ascii="Arial" w:hAnsi="Arial"/>
@@ -3358,8 +2726,8 @@
         </w:rPr>
         <w:t xml:space="preserve">. The tremendous sequencing depth of HTS platforms allows them to illuminate the “rare biosphere” </w:t>
       </w:r>
-      <w:bookmarkStart w:id="10" w:name="Mendeley_Bookmark_9b4GUC0Swf"/>
-      <w:bookmarkStart w:id="11" w:name="Mendeley_Bookmark_wl0kwDMBTt"/>
+      <w:bookmarkStart w:id="10" w:name="Mendeley_Bookmark_wl0kwDMBTt"/>
+      <w:bookmarkStart w:id="11" w:name="Mendeley_Bookmark_9b4GUC0Swf"/>
       <w:r>
         <w:rPr>
           <w:rFonts w:ascii="Arial" w:hAnsi="Arial"/>
@@ -3374,8 +2742,8 @@
         </w:rPr>
         <w:t xml:space="preserve">, thus elevating them over other approaches such as “fingerprinting” which tend to capture a smaller proportion of the community. Initially, our results suggested that HTS-based approaches yielded similar strength d-d relationships to lower-resolution methods, such as fingerprinting and lower throughput methods, such as Sanger sequencing, suggesting that the massive sequencing depths offered by HTS platforms are not necessary to capture these ecological patterns </w:t>
       </w:r>
-      <w:bookmarkStart w:id="12" w:name="Mendeley_Bookmark_laQED42dLu"/>
-      <w:bookmarkStart w:id="13" w:name="Mendeley_Bookmark_39EncOGb7Z"/>
+      <w:bookmarkStart w:id="12" w:name="Mendeley_Bookmark_39EncOGb7Z"/>
+      <w:bookmarkStart w:id="13" w:name="Mendeley_Bookmark_laQED42dLu"/>
       <w:r>
         <w:rPr>
           <w:rFonts w:ascii="Arial" w:hAnsi="Arial"/>
@@ -3403,8 +2771,8 @@
         </w:rPr>
         <w:t xml:space="preserve">. However, when we examined only statistically significant d-d relationships, the relationships derived from HTS approaches were stronger than other approaches. The ability of different methods to alter the strength of the d-d relationship is expected for two reasons. Firstly, fingerprinting and HTS approaches capture microbial diversity at different taxonomic resolutions. Comparative approaches have shown that fingerprinting approaches such as ARISA may be comparable to HTS data at the phylum level for instance </w:t>
       </w:r>
-      <w:bookmarkStart w:id="14" w:name="Mendeley_Bookmark_sHG8D4brRB"/>
-      <w:bookmarkStart w:id="15" w:name="Mendeley_Bookmark_g50YTmAYaR"/>
+      <w:bookmarkStart w:id="14" w:name="Mendeley_Bookmark_g50YTmAYaR"/>
+      <w:bookmarkStart w:id="15" w:name="Mendeley_Bookmark_sHG8D4brRB"/>
       <w:r>
         <w:rPr>
           <w:rFonts w:ascii="Arial" w:hAnsi="Arial"/>
@@ -3432,8 +2800,8 @@
         </w:rPr>
         <w:t xml:space="preserve">. Fingerprinting methods are therefore limited in that they may not detect compositional differences between communities at increasingly fine taxonomic resolutions </w:t>
       </w:r>
-      <w:bookmarkStart w:id="16" w:name="Mendeley_Bookmark_lUqLCAIcZ0"/>
-      <w:bookmarkStart w:id="17" w:name="Mendeley_Bookmark_XJhjEIrUwS"/>
+      <w:bookmarkStart w:id="16" w:name="Mendeley_Bookmark_XJhjEIrUwS"/>
+      <w:bookmarkStart w:id="17" w:name="Mendeley_Bookmark_lUqLCAIcZ0"/>
       <w:r>
         <w:rPr>
           <w:rFonts w:ascii="Arial" w:hAnsi="Arial"/>
@@ -3461,8 +2829,8 @@
         </w:rPr>
         <w:t xml:space="preserve">. This may weaken the d-d relationship in instances where communities are similar at the family level, but dissimilar at finer taxonomic levels. Secondly, fingerprinting methods are less able to sample from the “rare biosphere”, unlike HTS approaches. This is significant as, microbial communities often follow an occupancy-abundance relationship in which the most common organisms are also the most widespread, and the rarer organisms are the most restricted </w:t>
       </w:r>
-      <w:bookmarkStart w:id="18" w:name="Mendeley_Bookmark_0Mks5PCUbt"/>
-      <w:bookmarkStart w:id="19" w:name="Mendeley_Bookmark_8bkTVbTQuk"/>
+      <w:bookmarkStart w:id="18" w:name="Mendeley_Bookmark_8bkTVbTQuk"/>
+      <w:bookmarkStart w:id="19" w:name="Mendeley_Bookmark_0Mks5PCUbt"/>
       <w:r>
         <w:rPr>
           <w:rFonts w:ascii="Arial" w:hAnsi="Arial"/>
@@ -3490,8 +2858,8 @@
         </w:rPr>
         <w:t xml:space="preserve">. Therefore, sampling only the most common, widespread organisms would flatten the d-d relationship by making communities appear artificially similar in composition. This is in contrast to recent studies which show that spatial turnover in communities is adequately reflected by “common species” </w:t>
       </w:r>
-      <w:bookmarkStart w:id="20" w:name="Mendeley_Bookmark_3QhnhKDZdL"/>
-      <w:bookmarkStart w:id="21" w:name="Mendeley_Bookmark_Q5JMuTPxkc"/>
+      <w:bookmarkStart w:id="20" w:name="Mendeley_Bookmark_Q5JMuTPxkc"/>
+      <w:bookmarkStart w:id="21" w:name="Mendeley_Bookmark_3QhnhKDZdL"/>
       <w:r>
         <w:rPr>
           <w:rFonts w:ascii="Arial" w:hAnsi="Arial"/>
@@ -3548,8 +2916,8 @@
         </w:rPr>
         <w:t xml:space="preserve">. Therefore, it is likely that in microbial communities, common species alone may not adequately reflect patterns in spatial turnover </w:t>
       </w:r>
-      <w:bookmarkStart w:id="24" w:name="Mendeley_Bookmark_LJ2QNzhkh4"/>
-      <w:bookmarkStart w:id="25" w:name="Mendeley_Bookmark_6Lgce0yTIZ"/>
+      <w:bookmarkStart w:id="24" w:name="Mendeley_Bookmark_6Lgce0yTIZ"/>
+      <w:bookmarkStart w:id="25" w:name="Mendeley_Bookmark_LJ2QNzhkh4"/>
       <w:r>
         <w:rPr>
           <w:rFonts w:ascii="Arial" w:hAnsi="Arial"/>
@@ -3608,8 +2976,8 @@
         </w:rPr>
         <w:t xml:space="preserve">Another methodological choice that was found to influence the strength of the microbial d-d relationship is the choice of dissimilarity index. Dissimilarity indices can vary in the type of data they consider (quantitative vs qualitative), the type of distance they quantify (compositional vs. phylogenetic), and the weight they place on common, rare, or absent species </w:t>
       </w:r>
-      <w:bookmarkStart w:id="26" w:name="Mendeley_Bookmark_i9ghjL70Ly"/>
-      <w:bookmarkStart w:id="27" w:name="Mendeley_Bookmark_bZEMfyuGgh"/>
+      <w:bookmarkStart w:id="26" w:name="Mendeley_Bookmark_bZEMfyuGgh"/>
+      <w:bookmarkStart w:id="27" w:name="Mendeley_Bookmark_i9ghjL70Ly"/>
       <w:r>
         <w:rPr>
           <w:rFonts w:ascii="Arial" w:hAnsi="Arial"/>
@@ -3681,8 +3049,8 @@
         </w:rPr>
         <w:t xml:space="preserve">Surprisingly, no difference was observed between quantitative and qualitative dissimilarity indices. This suggests that qualitative compositional differences between communities drive d-d relationships rather than quantitative changes in species composition and abundance. In agreement with previous studies that have applied both binary and abundance based indices, these two measures of community similarity are likely to be highly correlated </w:t>
       </w:r>
-      <w:bookmarkStart w:id="28" w:name="Mendeley_Bookmark_0GOZAUGMXg"/>
-      <w:bookmarkStart w:id="29" w:name="Mendeley_Bookmark_P1ENn1dtxB"/>
+      <w:bookmarkStart w:id="28" w:name="Mendeley_Bookmark_P1ENn1dtxB"/>
+      <w:bookmarkStart w:id="29" w:name="Mendeley_Bookmark_0GOZAUGMXg"/>
       <w:r>
         <w:rPr>
           <w:rFonts w:ascii="Arial" w:hAnsi="Arial"/>
@@ -3752,8 +3120,8 @@
         </w:rPr>
         <w:t xml:space="preserve">. This analysis also revealed that classic dissimilarity metrics, such as Bray-Curtis or Jaccard's index, are overwhelmingly the most frequently used in studies of microbial d-d relationships. These indices are undoubtedly amongst the most frequently used, not only in microbial ecology, but also more widely in ecology. I to draw attention to several contemporary indices that may better suit the types of questions microbial ecologists ask. Classic metrics do not take into consideration co-occurrence information present within the data. To this end, a new family of metrics have been defined that account for species co-occurrence as well as shared taxa </w:t>
       </w:r>
-      <w:bookmarkStart w:id="32" w:name="Mendeley_Bookmark_JkR28l0wbG"/>
-      <w:bookmarkStart w:id="33" w:name="Mendeley_Bookmark_vTKhdJb4Nj"/>
+      <w:bookmarkStart w:id="32" w:name="Mendeley_Bookmark_vTKhdJb4Nj"/>
+      <w:bookmarkStart w:id="33" w:name="Mendeley_Bookmark_JkR28l0wbG"/>
       <w:r>
         <w:rPr>
           <w:rFonts w:ascii="Arial" w:hAnsi="Arial"/>
@@ -3781,8 +3149,8 @@
         </w:rPr>
         <w:t xml:space="preserve">. Additionally, many indices rely on equal sample sizes, and are sensitive to differences in species richness </w:t>
       </w:r>
-      <w:bookmarkStart w:id="34" w:name="Mendeley_Bookmark_PggCJuCZMi"/>
-      <w:bookmarkStart w:id="35" w:name="Mendeley_Bookmark_chZHqCfsrL"/>
+      <w:bookmarkStart w:id="34" w:name="Mendeley_Bookmark_chZHqCfsrL"/>
+      <w:bookmarkStart w:id="35" w:name="Mendeley_Bookmark_PggCJuCZMi"/>
       <w:r>
         <w:rPr>
           <w:rFonts w:ascii="Arial" w:hAnsi="Arial"/>
@@ -3797,8 +3165,8 @@
         </w:rPr>
         <w:t xml:space="preserve">, with potentially confounding effects on d-d relationships </w:t>
       </w:r>
-      <w:bookmarkStart w:id="36" w:name="Mendeley_Bookmark_ymics14zv0"/>
-      <w:bookmarkStart w:id="37" w:name="Mendeley_Bookmark_GQgKnwVbNj"/>
+      <w:bookmarkStart w:id="36" w:name="Mendeley_Bookmark_GQgKnwVbNj"/>
+      <w:bookmarkStart w:id="37" w:name="Mendeley_Bookmark_ymics14zv0"/>
       <w:r>
         <w:rPr>
           <w:rFonts w:ascii="Arial" w:hAnsi="Arial"/>
@@ -3813,8 +3181,8 @@
         </w:rPr>
         <w:t xml:space="preserve">. </w:t>
       </w:r>
-      <w:bookmarkStart w:id="38" w:name="Mendeley_Bookmark_AH10UGIOoY"/>
-      <w:bookmarkStart w:id="39" w:name="Mendeley_Bookmark_mhaDYXX0oP"/>
+      <w:bookmarkStart w:id="38" w:name="Mendeley_Bookmark_mhaDYXX0oP"/>
+      <w:bookmarkStart w:id="39" w:name="Mendeley_Bookmark_AH10UGIOoY"/>
       <w:r>
         <w:rPr>
           <w:rFonts w:ascii="Arial" w:hAnsi="Arial"/>
@@ -3842,8 +3210,8 @@
         </w:rPr>
         <w:t xml:space="preserve"> therefore extended classic indices such as Jaccard and Sørensen to account for unobserved species, and to make them less sensitive to variable sample sizes, reducing the need for post-sequencing normalisation of sample sizes </w:t>
       </w:r>
-      <w:bookmarkStart w:id="40" w:name="Mendeley_Bookmark_qZnPui9rem"/>
-      <w:bookmarkStart w:id="41" w:name="Mendeley_Bookmark_BM9zBGDE59"/>
+      <w:bookmarkStart w:id="40" w:name="Mendeley_Bookmark_BM9zBGDE59"/>
+      <w:bookmarkStart w:id="41" w:name="Mendeley_Bookmark_qZnPui9rem"/>
       <w:r>
         <w:rPr>
           <w:rFonts w:ascii="Arial" w:hAnsi="Arial"/>
@@ -3858,8 +3226,8 @@
         </w:rPr>
         <w:t xml:space="preserve">. Finally, many indices are known to merge true compositional turnover (replacement of species) and nestedness (whereby communities are subsets of one another). To combat this, modified versions of classic indices such as Jaccard, Sorensen, and Bray-Curtis have been developed, allowing the partitioning of community similarity metrics into their turnover and nestedness components. This should enable a more mechanistic understanding of the processes behind d-d relationships </w:t>
       </w:r>
-      <w:bookmarkStart w:id="42" w:name="Mendeley_Bookmark_OR2I8mzNcQ"/>
-      <w:bookmarkStart w:id="43" w:name="Mendeley_Bookmark_27Ya1Jqyo7"/>
+      <w:bookmarkStart w:id="42" w:name="Mendeley_Bookmark_27Ya1Jqyo7"/>
+      <w:bookmarkStart w:id="43" w:name="Mendeley_Bookmark_OR2I8mzNcQ"/>
       <w:r>
         <w:rPr>
           <w:rFonts w:ascii="Arial" w:hAnsi="Arial"/>
@@ -3874,8 +3242,8 @@
         </w:rPr>
         <w:t xml:space="preserve">. I echo the call of Green and Bohanan (2006) for microbial ecologists to exercise more care in their choice of dissimilarity metrics, especially now that many are implemented in popular and freely accessible analysis software, such as R (e.g. </w:t>
       </w:r>
-      <w:bookmarkStart w:id="44" w:name="Mendeley_Bookmark_0UsuLen39s"/>
-      <w:bookmarkStart w:id="45" w:name="Mendeley_Bookmark_kGbDp2deCk"/>
+      <w:bookmarkStart w:id="44" w:name="Mendeley_Bookmark_kGbDp2deCk"/>
+      <w:bookmarkStart w:id="45" w:name="Mendeley_Bookmark_0UsuLen39s"/>
       <w:r>
         <w:rPr>
           <w:rFonts w:ascii="Arial" w:hAnsi="Arial"/>
@@ -3921,8 +3289,8 @@
         </w:rPr>
         <w:t xml:space="preserve">Whilst significant differences were found between different methodological approaches, we also found differences relating to the biological context of each study. Against our expectation, soil based studies had weaker d-d relationships than studies using other environmental materials. Soils are relatively stable habitats, in that they maintain physical structure and are therefore capable of maintaining significant environmental gradients over relatively small spatial scales. Therefore, we expected the combination of high habitat heterogeneity coupled with limited opportunity for dispersal to result in stronger d-d relationships than for example, oceanic waters, where physicochemical gradients are more diffuse. It is possible that the environmental gradients present in soils do not change linearly over geographic distance, for example if the similar environmental conditions are patchily distributed. Alternatively, soil microorganisms may be able to disperse more effectively than previously thought, perhaps via association with other soil organisms </w:t>
       </w:r>
-      <w:bookmarkStart w:id="46" w:name="Mendeley_Bookmark_KkzpFMMjlJ"/>
-      <w:bookmarkStart w:id="47" w:name="Mendeley_Bookmark_x0Rl87wFfL"/>
+      <w:bookmarkStart w:id="46" w:name="Mendeley_Bookmark_x0Rl87wFfL"/>
+      <w:bookmarkStart w:id="47" w:name="Mendeley_Bookmark_KkzpFMMjlJ"/>
       <w:r>
         <w:rPr>
           <w:rFonts w:ascii="Arial" w:hAnsi="Arial"/>
@@ -3950,8 +3318,8 @@
         </w:rPr>
         <w:t xml:space="preserve">, migratory species such as birds (Bisson et al., 2007), wind blown soil particles </w:t>
       </w:r>
-      <w:bookmarkStart w:id="48" w:name="Mendeley_Bookmark_doyw07HACo"/>
-      <w:bookmarkStart w:id="49" w:name="Mendeley_Bookmark_XFlDVRjZo8"/>
+      <w:bookmarkStart w:id="48" w:name="Mendeley_Bookmark_XFlDVRjZo8"/>
+      <w:bookmarkStart w:id="49" w:name="Mendeley_Bookmark_doyw07HACo"/>
       <w:r>
         <w:rPr>
           <w:rFonts w:ascii="Arial" w:hAnsi="Arial"/>
@@ -3979,8 +3347,8 @@
         </w:rPr>
         <w:t xml:space="preserve">, or via bioaerosols </w:t>
       </w:r>
-      <w:bookmarkStart w:id="50" w:name="Mendeley_Bookmark_afvS5ouz0a"/>
-      <w:bookmarkStart w:id="51" w:name="Mendeley_Bookmark_nlcqJg60bq"/>
+      <w:bookmarkStart w:id="50" w:name="Mendeley_Bookmark_nlcqJg60bq"/>
+      <w:bookmarkStart w:id="51" w:name="Mendeley_Bookmark_afvS5ouz0a"/>
       <w:r>
         <w:rPr>
           <w:rFonts w:ascii="Arial" w:hAnsi="Arial"/>
@@ -4164,8 +3532,8 @@
         </w:rPr>
         <w:t xml:space="preserve">. (2011) who reported that d-d relationships for various microbial communities were generally steeper as greater spatial scales were incorporated. The scale dependence of this relationship may be explained by greater environmental heterogeneity in large scale studies, thus communities are subjected to different environmental filters, resulting in more dissimilar communities. In combination with this, communities separated by very large geographic distances should have minimal dispersal between them, assuming connectivity is linearly related to geographic distance. Alternatively, this observation may be a statistical artefact, caused by studies with very large spatial extents incorporating many zero similarity community comparisons (i.e. communities with no species in common), therefore biasing our quantification of the d-d relationship </w:t>
       </w:r>
-      <w:bookmarkStart w:id="54" w:name="Mendeley_Bookmark_TT2e3eJ6qE"/>
-      <w:bookmarkStart w:id="55" w:name="Mendeley_Bookmark_hvQE3pXExS"/>
+      <w:bookmarkStart w:id="54" w:name="Mendeley_Bookmark_hvQE3pXExS"/>
+      <w:bookmarkStart w:id="55" w:name="Mendeley_Bookmark_TT2e3eJ6qE"/>
       <w:r>
         <w:rPr>
           <w:rFonts w:ascii="Arial" w:hAnsi="Arial"/>
@@ -4237,8 +3605,8 @@
         </w:rPr>
         <w:t xml:space="preserve">Despite its common use in the literature as evidence for neutral processes in microbial ecology, the d-d relationship alone does not provide evidence for neutral processes acting on microbial communities. As discussed previously, d-d relationships can arise from spatially autocorrelated environmental gradients as well as dispersal limitation </w:t>
       </w:r>
-      <w:bookmarkStart w:id="56" w:name="Mendeley_Bookmark_pLBfjZee9t"/>
-      <w:bookmarkStart w:id="57" w:name="Mendeley_Bookmark_hFI8qjJqc5"/>
+      <w:bookmarkStart w:id="56" w:name="Mendeley_Bookmark_hFI8qjJqc5"/>
+      <w:bookmarkStart w:id="57" w:name="Mendeley_Bookmark_pLBfjZee9t"/>
       <w:r>
         <w:rPr>
           <w:rFonts w:ascii="Arial" w:hAnsi="Arial"/>
@@ -4253,8 +3621,8 @@
         </w:rPr>
         <w:t xml:space="preserve">. Furthermore, dispersal limitation itself is not solely a property of ecological neutrality. Dispersal limitation may be stochastic as predicted by neutral theory </w:t>
       </w:r>
-      <w:bookmarkStart w:id="58" w:name="Mendeley_Bookmark_0AtjJmJIRc"/>
-      <w:bookmarkStart w:id="59" w:name="Mendeley_Bookmark_GDc7MKCx3E"/>
+      <w:bookmarkStart w:id="58" w:name="Mendeley_Bookmark_GDc7MKCx3E"/>
+      <w:bookmarkStart w:id="59" w:name="Mendeley_Bookmark_0AtjJmJIRc"/>
       <w:r>
         <w:rPr>
           <w:rFonts w:ascii="Arial" w:hAnsi="Arial"/>
@@ -4269,8 +3637,8 @@
         </w:rPr>
         <w:t xml:space="preserve">, but also by asymmetric dispersal abilities between organisms </w:t>
       </w:r>
-      <w:bookmarkStart w:id="60" w:name="Mendeley_Bookmark_Wdm9CgZppu"/>
-      <w:bookmarkStart w:id="61" w:name="Mendeley_Bookmark_2059mnrnUR"/>
+      <w:bookmarkStart w:id="60" w:name="Mendeley_Bookmark_2059mnrnUR"/>
+      <w:bookmarkStart w:id="61" w:name="Mendeley_Bookmark_Wdm9CgZppu"/>
       <w:r>
         <w:rPr>
           <w:rFonts w:ascii="Arial" w:hAnsi="Arial"/>
@@ -4314,8 +3682,8 @@
         </w:rPr>
         <w:t xml:space="preserve">. Thus we suggest caution in attributing distance-decay relationships to either niche or neutral processes without further evidence, for example from examining species-abundance distributions </w:t>
       </w:r>
-      <w:bookmarkStart w:id="64" w:name="Mendeley_Bookmark_c785j0GBNg"/>
-      <w:bookmarkStart w:id="65" w:name="Mendeley_Bookmark_GAlG8pJD7r"/>
+      <w:bookmarkStart w:id="64" w:name="Mendeley_Bookmark_GAlG8pJD7r"/>
+      <w:bookmarkStart w:id="65" w:name="Mendeley_Bookmark_c785j0GBNg"/>
       <w:r>
         <w:rPr>
           <w:rFonts w:ascii="Arial" w:hAnsi="Arial"/>
@@ -4343,8 +3711,8 @@
         </w:rPr>
         <w:t xml:space="preserve">. However, this is not to say that examining distance-decay relationships is futile as the relationship jointly reflects species turnover due to historical, environmental, and spatial factors, all of which are important factors to consider in studying biodiversity </w:t>
       </w:r>
-      <w:bookmarkStart w:id="66" w:name="Mendeley_Bookmark_XYW8Ipmi8P"/>
-      <w:bookmarkStart w:id="67" w:name="Mendeley_Bookmark_oWrey5XdC0"/>
+      <w:bookmarkStart w:id="66" w:name="Mendeley_Bookmark_oWrey5XdC0"/>
+      <w:bookmarkStart w:id="67" w:name="Mendeley_Bookmark_XYW8Ipmi8P"/>
       <w:r>
         <w:rPr>
           <w:rFonts w:ascii="Arial" w:hAnsi="Arial"/>
@@ -4398,8 +3766,8 @@
         </w:rPr>
         <w:t xml:space="preserve">per se </w:t>
       </w:r>
-      <w:bookmarkStart w:id="68" w:name="Mendeley_Bookmark_HcoD4C9Way"/>
-      <w:bookmarkStart w:id="69" w:name="Mendeley_Bookmark_IOem02q758"/>
+      <w:bookmarkStart w:id="68" w:name="Mendeley_Bookmark_IOem02q758"/>
+      <w:bookmarkStart w:id="69" w:name="Mendeley_Bookmark_HcoD4C9Way"/>
       <w:r>
         <w:rPr>
           <w:rFonts w:ascii="Arial" w:hAnsi="Arial"/>
@@ -4492,8 +3860,8 @@
           <w:lang w:val="nl-NL"/>
         </w:rPr>
       </w:pPr>
-      <w:bookmarkStart w:id="70" w:name="Mendeley_Bookmark_cv0ZPfiVxB"/>
-      <w:bookmarkStart w:id="71" w:name="Mendeley_Bookmark_9BdIhI0932"/>
+      <w:bookmarkStart w:id="70" w:name="Mendeley_Bookmark_9BdIhI0932"/>
+      <w:bookmarkStart w:id="71" w:name="Mendeley_Bookmark_cv0ZPfiVxB"/>
       <w:r>
         <w:rPr>
           <w:rFonts w:ascii="Arial" w:hAnsi="Arial"/>
@@ -8198,7 +7566,7 @@
       <w:tblPr>
         <w:tblW w:w="9642" w:type="dxa"/>
         <w:jc w:val="left"/>
-        <w:tblInd w:w="28" w:type="dxa"/>
+        <w:tblInd w:w="25" w:type="dxa"/>
         <w:tblBorders>
           <w:top w:val="single" w:sz="2" w:space="0" w:color="000001"/>
           <w:left w:val="single" w:sz="2" w:space="0" w:color="000001"/>
@@ -8209,7 +7577,7 @@
         </w:tblBorders>
         <w:tblCellMar>
           <w:top w:w="55" w:type="dxa"/>
-          <w:left w:w="18" w:type="dxa"/>
+          <w:left w:w="15" w:type="dxa"/>
           <w:bottom w:w="55" w:type="dxa"/>
           <w:right w:w="55" w:type="dxa"/>
         </w:tblCellMar>
@@ -8232,7 +7600,7 @@
             </w:tcBorders>
             <w:shd w:fill="FFFFFF" w:val="clear"/>
             <w:tcMar>
-              <w:left w:w="18" w:type="dxa"/>
+              <w:left w:w="15" w:type="dxa"/>
             </w:tcMar>
           </w:tcPr>
           <w:p>
@@ -9265,6 +8633,72 @@
     <w:p>
       <w:r>
         <w:rPr>
+          <w:rFonts w:cs="FreeSans" w:ascii="Liberation Serif" w:hAnsi="Liberation Serif" w:eastAsia="Noto Sans CJK SC Regular"/>
+          <w:b w:val="false"/>
+          <w:bCs w:val="false"/>
+          <w:i w:val="false"/>
+          <w:iCs w:val="false"/>
+          <w:caps w:val="false"/>
+          <w:smallCaps w:val="false"/>
+          <w:strike w:val="false"/>
+          <w:dstrike w:val="false"/>
+          <w:outline w:val="false"/>
+          <w:shadow w:val="false"/>
+          <w:emboss w:val="false"/>
+          <w:imprint w:val="false"/>
+          <w:color w:val="00000A"/>
+          <w:spacing w:val="0"/>
+          <w:w w:val="100"/>
+          <w:position w:val="0"/>
+          <w:sz w:val="20"/>
+          <w:sz w:val="20"/>
+          <w:szCs w:val="24"/>
+          <w:u w:val="none"/>
+          <w:vertAlign w:val="baseline"/>
+          <w:em w:val="none"/>
+          <w:lang w:bidi="hi-IN" w:val="en-GB" w:eastAsia="zh-CN"/>
+        </w:rPr>
+        <w:t>Subscript hyp numbers</w:t>
+      </w:r>
+    </w:p>
+  </w:comment>
+  <w:comment w:id="5" w:author="Unknown Author" w:date="2017-12-12T17:18:03Z" w:initials="">
+    <w:p>
+      <w:r>
+        <w:rPr>
+          <w:rFonts w:cs="FreeSans" w:ascii="Liberation Serif" w:hAnsi="Liberation Serif" w:eastAsia="Noto Sans CJK SC Regular"/>
+          <w:b w:val="false"/>
+          <w:bCs w:val="false"/>
+          <w:i w:val="false"/>
+          <w:iCs w:val="false"/>
+          <w:caps w:val="false"/>
+          <w:smallCaps w:val="false"/>
+          <w:strike w:val="false"/>
+          <w:dstrike w:val="false"/>
+          <w:outline w:val="false"/>
+          <w:shadow w:val="false"/>
+          <w:emboss w:val="false"/>
+          <w:imprint w:val="false"/>
+          <w:color w:val="00000A"/>
+          <w:spacing w:val="0"/>
+          <w:w w:val="100"/>
+          <w:position w:val="0"/>
+          <w:sz w:val="20"/>
+          <w:sz w:val="20"/>
+          <w:szCs w:val="24"/>
+          <w:u w:val="none"/>
+          <w:vertAlign w:val="baseline"/>
+          <w:em w:val="none"/>
+          <w:lang w:bidi="hi-IN" w:val="en-GB" w:eastAsia="zh-CN"/>
+        </w:rPr>
+        <w:t>From here</w:t>
+      </w:r>
+    </w:p>
+  </w:comment>
+  <w:comment w:id="6" w:author="Unknown Author" w:date="2017-12-12T23:05:34Z" w:initials="">
+    <w:p>
+      <w:r>
+        <w:rPr>
           <w:rFonts w:eastAsia="Noto Sans CJK SC Regular" w:cs="FreeSans" w:ascii="Liberation Serif" w:hAnsi="Liberation Serif"/>
           <w:b w:val="false"/>
           <w:bCs w:val="false"/>
@@ -9289,11 +8723,11 @@
           <w:em w:val="none"/>
           <w:lang w:bidi="hi-IN" w:eastAsia="zh-CN" w:val="en-GB"/>
         </w:rPr>
-        <w:t>Subscript hyp numbers</w:t>
+        <w:t>Replace with coverage?</w:t>
       </w:r>
     </w:p>
   </w:comment>
-  <w:comment w:id="5" w:author="Unknown Author" w:date="2017-12-12T17:18:03Z" w:initials="">
+  <w:comment w:id="7" w:author="Unknown Author" w:date="2017-12-12T23:16:01Z" w:initials="">
     <w:p>
       <w:r>
         <w:rPr>
@@ -9321,11 +8755,43 @@
           <w:em w:val="none"/>
           <w:lang w:bidi="hi-IN" w:eastAsia="zh-CN" w:val="en-GB"/>
         </w:rPr>
-        <w:t>From here</w:t>
+        <w:t>Swap figure panels around</w:t>
       </w:r>
     </w:p>
   </w:comment>
-  <w:comment w:id="6" w:author="Unknown Author" w:date="2017-12-12T17:19:56Z" w:initials=""/>
+  <w:comment w:id="8" w:author="Unknown Author" w:date="2017-12-12T23:12:13Z" w:initials="">
+    <w:p>
+      <w:r>
+        <w:rPr>
+          <w:rFonts w:eastAsia="Noto Sans CJK SC Regular" w:cs="FreeSans" w:ascii="Liberation Serif" w:hAnsi="Liberation Serif"/>
+          <w:b w:val="false"/>
+          <w:bCs w:val="false"/>
+          <w:i w:val="false"/>
+          <w:iCs w:val="false"/>
+          <w:caps w:val="false"/>
+          <w:smallCaps w:val="false"/>
+          <w:strike w:val="false"/>
+          <w:dstrike w:val="false"/>
+          <w:outline w:val="false"/>
+          <w:shadow w:val="false"/>
+          <w:emboss w:val="false"/>
+          <w:imprint w:val="false"/>
+          <w:color w:val="auto"/>
+          <w:spacing w:val="0"/>
+          <w:w w:val="100"/>
+          <w:position w:val="0"/>
+          <w:sz w:val="20"/>
+          <w:szCs w:val="24"/>
+          <w:u w:val="none"/>
+          <w:vertAlign w:val="baseline"/>
+          <w:em w:val="none"/>
+          <w:lang w:bidi="hi-IN" w:eastAsia="zh-CN" w:val="en-GB"/>
+        </w:rPr>
+        <w:t>Check consistency of terminology</w:t>
+      </w:r>
+    </w:p>
+  </w:comment>
+  <w:comment w:id="9" w:author="Unknown Author" w:date="2017-12-12T23:21:40Z" w:initials=""/>
 </w:comments>
 </file>
 
@@ -11536,6 +11002,132 @@
   </w:style>
   <w:style w:type="character" w:styleId="ListLabel208">
     <w:name w:val="ListLabel 208"/>
+    <w:qFormat/>
+    <w:rPr>
+      <w:rFonts w:cs="OpenSymbol"/>
+    </w:rPr>
+  </w:style>
+  <w:style w:type="character" w:styleId="ListLabel209">
+    <w:name w:val="ListLabel 209"/>
+    <w:qFormat/>
+    <w:rPr>
+      <w:rFonts w:cs="Symbol"/>
+    </w:rPr>
+  </w:style>
+  <w:style w:type="character" w:styleId="ListLabel210">
+    <w:name w:val="ListLabel 210"/>
+    <w:qFormat/>
+    <w:rPr>
+      <w:rFonts w:cs="OpenSymbol"/>
+    </w:rPr>
+  </w:style>
+  <w:style w:type="character" w:styleId="ListLabel211">
+    <w:name w:val="ListLabel 211"/>
+    <w:qFormat/>
+    <w:rPr>
+      <w:rFonts w:cs="OpenSymbol"/>
+    </w:rPr>
+  </w:style>
+  <w:style w:type="character" w:styleId="ListLabel212">
+    <w:name w:val="ListLabel 212"/>
+    <w:qFormat/>
+    <w:rPr>
+      <w:rFonts w:cs="Symbol"/>
+    </w:rPr>
+  </w:style>
+  <w:style w:type="character" w:styleId="ListLabel213">
+    <w:name w:val="ListLabel 213"/>
+    <w:qFormat/>
+    <w:rPr>
+      <w:rFonts w:cs="OpenSymbol"/>
+    </w:rPr>
+  </w:style>
+  <w:style w:type="character" w:styleId="ListLabel214">
+    <w:name w:val="ListLabel 214"/>
+    <w:qFormat/>
+    <w:rPr>
+      <w:rFonts w:cs="OpenSymbol"/>
+    </w:rPr>
+  </w:style>
+  <w:style w:type="character" w:styleId="ListLabel215">
+    <w:name w:val="ListLabel 215"/>
+    <w:qFormat/>
+    <w:rPr>
+      <w:rFonts w:cs="Symbol"/>
+    </w:rPr>
+  </w:style>
+  <w:style w:type="character" w:styleId="ListLabel216">
+    <w:name w:val="ListLabel 216"/>
+    <w:qFormat/>
+    <w:rPr>
+      <w:rFonts w:cs="OpenSymbol"/>
+    </w:rPr>
+  </w:style>
+  <w:style w:type="character" w:styleId="ListLabel217">
+    <w:name w:val="ListLabel 217"/>
+    <w:qFormat/>
+    <w:rPr>
+      <w:rFonts w:cs="OpenSymbol"/>
+    </w:rPr>
+  </w:style>
+  <w:style w:type="character" w:styleId="ListLabel218">
+    <w:name w:val="ListLabel 218"/>
+    <w:qFormat/>
+    <w:rPr>
+      <w:rFonts w:cs="Symbol"/>
+    </w:rPr>
+  </w:style>
+  <w:style w:type="character" w:styleId="ListLabel219">
+    <w:name w:val="ListLabel 219"/>
+    <w:qFormat/>
+    <w:rPr>
+      <w:rFonts w:cs="OpenSymbol"/>
+    </w:rPr>
+  </w:style>
+  <w:style w:type="character" w:styleId="ListLabel220">
+    <w:name w:val="ListLabel 220"/>
+    <w:qFormat/>
+    <w:rPr>
+      <w:rFonts w:cs="OpenSymbol"/>
+    </w:rPr>
+  </w:style>
+  <w:style w:type="character" w:styleId="ListLabel221">
+    <w:name w:val="ListLabel 221"/>
+    <w:qFormat/>
+    <w:rPr>
+      <w:rFonts w:cs="Symbol"/>
+    </w:rPr>
+  </w:style>
+  <w:style w:type="character" w:styleId="ListLabel222">
+    <w:name w:val="ListLabel 222"/>
+    <w:qFormat/>
+    <w:rPr>
+      <w:rFonts w:cs="OpenSymbol"/>
+    </w:rPr>
+  </w:style>
+  <w:style w:type="character" w:styleId="ListLabel223">
+    <w:name w:val="ListLabel 223"/>
+    <w:qFormat/>
+    <w:rPr>
+      <w:rFonts w:cs="OpenSymbol"/>
+    </w:rPr>
+  </w:style>
+  <w:style w:type="character" w:styleId="ListLabel224">
+    <w:name w:val="ListLabel 224"/>
+    <w:qFormat/>
+    <w:rPr>
+      <w:rFonts w:cs="Symbol"/>
+    </w:rPr>
+  </w:style>
+  <w:style w:type="character" w:styleId="ListLabel225">
+    <w:name w:val="ListLabel 225"/>
+    <w:qFormat/>
+    <w:rPr>
+      <w:rFonts w:cs="OpenSymbol"/>
+    </w:rPr>
+  </w:style>
+  <w:style w:type="character" w:styleId="ListLabel226">
+    <w:name w:val="ListLabel 226"/>
     <w:qFormat/>
     <w:rPr>
       <w:rFonts w:cs="OpenSymbol"/>

</xml_diff>